<commit_message>
Some modifications to the file DEFENSE 2.docx
</commit_message>
<xml_diff>
--- a/born2beroot/DEFENSE 2.docx
+++ b/born2beroot/DEFENSE 2.docx
@@ -22,7 +22,7 @@
       </w:r>
       <w:r>
         <w:rPr/>
-        <w:t>Wednesday, 8 de October de y</w:t>
+        <w:t>Thursday, 9 de October de y</w:t>
       </w:r>
       <w:r>
         <w:rPr/>
@@ -653,19 +653,7 @@
               <w:rPr>
                 <w:rFonts w:eastAsia="Arial Unicode MS" w:cs="Arial Unicode MS"/>
               </w:rPr>
-              <w:t>t</w:t>
-            </w:r>
-            <w:r>
-              <w:rPr>
-                <w:rFonts w:eastAsia="Arial Unicode MS" w:cs="Arial Unicode MS"/>
-              </w:rPr>
-              <w:t>est_</w:t>
-            </w:r>
-            <w:r>
-              <w:rPr>
-                <w:rFonts w:eastAsia="Arial Unicode MS" w:cs="Arial Unicode MS"/>
-              </w:rPr>
-              <w:t>2</w:t>
+              <w:t>test</w:t>
             </w:r>
           </w:p>
         </w:tc>
@@ -786,19 +774,7 @@
       </w:r>
       <w:r>
         <w:rPr/>
-        <w:t xml:space="preserve">. Basado en Red Hat aunque es </w:t>
-      </w:r>
-      <w:r>
-        <w:rPr/>
-        <w:t xml:space="preserve">un </w:t>
-      </w:r>
-      <w:r>
-        <w:rPr/>
-        <w:t xml:space="preserve">reemplazo de la comunidad a CentOS. Mas orientado a entornos profesionales y empresariales. </w:t>
-      </w:r>
-      <w:r>
-        <w:rPr/>
-        <w:t>Mayor complejidad en su configuraci</w:t>
+        <w:t>. Basado en Red Hat aunque es un reemplazo de la comunidad a CentOS. Mas orientado a entornos profesionales y empresariales. Mayor complejidad en su configuraci</w:t>
       </w:r>
       <w:r>
         <w:rPr>
@@ -1170,15 +1146,7 @@
       </w:pPr>
       <w:r>
         <w:rPr/>
-        <w:t xml:space="preserve">Permite combinar el espacio de varios discos o particiones en un grupo llamado Volume Group (VG). Dentro de este VG se crean Logical Volumes (VL) que funcionan como las particiones tradicionales pero con la posibilidad de redimensionarse </w:t>
-      </w:r>
-      <w:r>
-        <w:rPr/>
-        <w:t>en caliente</w:t>
-      </w:r>
-      <w:r>
-        <w:rPr/>
-        <w:t>.</w:t>
+        <w:t>Permite combinar el espacio de varios discos o particiones en un grupo llamado Volume Group (VG). Dentro de este VG se crean Logical Volumes (VL) que funcionan como las particiones tradicionales pero con la posibilidad de redimensionarse en caliente.</w:t>
       </w:r>
     </w:p>
     <w:p>
@@ -1512,7 +1480,7 @@
         <mc:AlternateContent>
           <mc:Choice Requires="wpg">
             <w:drawing>
-              <wp:anchor behindDoc="0" distT="142875" distB="141605" distL="141605" distR="141605" simplePos="0" locked="0" layoutInCell="0" allowOverlap="1" relativeHeight="2">
+              <wp:anchor behindDoc="0" distT="142875" distB="142240" distL="141605" distR="140970" simplePos="0" locked="0" layoutInCell="0" allowOverlap="1" relativeHeight="2">
                 <wp:simplePos x="0" y="0"/>
                 <wp:positionH relativeFrom="column">
                   <wp:posOffset>268605</wp:posOffset>
@@ -1540,8 +1508,8 @@
                         <wps:cNvSpPr/>
                         <wps:spPr>
                           <a:xfrm>
-                            <a:off x="706680" y="1784520"/>
-                            <a:ext cx="102240" cy="217080"/>
+                            <a:off x="706680" y="1784880"/>
+                            <a:ext cx="101520" cy="216360"/>
                           </a:xfrm>
                           <a:custGeom>
                             <a:avLst/>
@@ -1587,7 +1555,7 @@
                         <wps:spPr>
                           <a:xfrm>
                             <a:off x="851040" y="1922760"/>
-                            <a:ext cx="20160" cy="27360"/>
+                            <a:ext cx="19800" cy="26640"/>
                           </a:xfrm>
                           <a:custGeom>
                             <a:avLst/>
@@ -1633,7 +1601,7 @@
                         <wps:spPr>
                           <a:xfrm>
                             <a:off x="829800" y="1866240"/>
-                            <a:ext cx="76320" cy="95760"/>
+                            <a:ext cx="75600" cy="95400"/>
                           </a:xfrm>
                           <a:custGeom>
                             <a:avLst/>
@@ -1699,7 +1667,7 @@
                         <wps:spPr>
                           <a:xfrm>
                             <a:off x="892080" y="1764000"/>
-                            <a:ext cx="52200" cy="187200"/>
+                            <a:ext cx="51480" cy="186840"/>
                           </a:xfrm>
                           <a:custGeom>
                             <a:avLst/>
@@ -1755,7 +1723,7 @@
                         <wps:spPr>
                           <a:xfrm>
                             <a:off x="954360" y="1859400"/>
-                            <a:ext cx="41400" cy="78120"/>
+                            <a:ext cx="40680" cy="77400"/>
                           </a:xfrm>
                           <a:custGeom>
                             <a:avLst/>
@@ -1826,7 +1794,7 @@
                         <wps:spPr>
                           <a:xfrm>
                             <a:off x="1033920" y="1856160"/>
-                            <a:ext cx="64080" cy="82440"/>
+                            <a:ext cx="63360" cy="82080"/>
                           </a:xfrm>
                           <a:custGeom>
                             <a:avLst/>
@@ -1882,7 +1850,7 @@
                         <wps:spPr>
                           <a:xfrm>
                             <a:off x="1105560" y="1739880"/>
-                            <a:ext cx="149400" cy="299880"/>
+                            <a:ext cx="148680" cy="299160"/>
                           </a:xfrm>
                           <a:custGeom>
                             <a:avLst/>
@@ -1933,7 +1901,7 @@
                         <wps:spPr>
                           <a:xfrm>
                             <a:off x="1227960" y="1874520"/>
-                            <a:ext cx="61560" cy="88920"/>
+                            <a:ext cx="60840" cy="88200"/>
                           </a:xfrm>
                           <a:custGeom>
                             <a:avLst/>
@@ -2014,7 +1982,7 @@
                         <wps:spPr>
                           <a:xfrm>
                             <a:off x="1327680" y="1886040"/>
-                            <a:ext cx="55800" cy="83880"/>
+                            <a:ext cx="55080" cy="83160"/>
                           </a:xfrm>
                           <a:custGeom>
                             <a:avLst/>
@@ -2079,8 +2047,8 @@
                         <wps:cNvSpPr/>
                         <wps:spPr>
                           <a:xfrm>
-                            <a:off x="1381680" y="1762920"/>
-                            <a:ext cx="52200" cy="209520"/>
+                            <a:off x="1381680" y="1763280"/>
+                            <a:ext cx="51480" cy="208800"/>
                           </a:xfrm>
                           <a:custGeom>
                             <a:avLst/>
@@ -2136,7 +2104,7 @@
                         <wps:spPr>
                           <a:xfrm>
                             <a:off x="1440360" y="1866240"/>
-                            <a:ext cx="88200" cy="114840"/>
+                            <a:ext cx="87480" cy="114480"/>
                           </a:xfrm>
                           <a:custGeom>
                             <a:avLst/>
@@ -2237,7 +2205,7 @@
                         <wps:spPr>
                           <a:xfrm>
                             <a:off x="2189520" y="1718280"/>
-                            <a:ext cx="160200" cy="283680"/>
+                            <a:ext cx="160200" cy="283320"/>
                           </a:xfrm>
                           <a:custGeom>
                             <a:avLst/>
@@ -2292,8 +2260,8 @@
                         <wps:cNvSpPr/>
                         <wps:spPr>
                           <a:xfrm>
-                            <a:off x="2314440" y="1863720"/>
-                            <a:ext cx="69120" cy="82440"/>
+                            <a:off x="2315160" y="1863720"/>
+                            <a:ext cx="68760" cy="82080"/>
                           </a:xfrm>
                           <a:custGeom>
                             <a:avLst/>
@@ -2358,8 +2326,8 @@
                         <wps:cNvSpPr/>
                         <wps:spPr>
                           <a:xfrm>
-                            <a:off x="2373120" y="1755000"/>
-                            <a:ext cx="77400" cy="195120"/>
+                            <a:off x="2373480" y="1755000"/>
+                            <a:ext cx="76680" cy="194400"/>
                           </a:xfrm>
                           <a:custGeom>
                             <a:avLst/>
@@ -2404,8 +2372,8 @@
                         <wps:cNvSpPr/>
                         <wps:spPr>
                           <a:xfrm>
-                            <a:off x="2405520" y="1868760"/>
-                            <a:ext cx="52200" cy="85680"/>
+                            <a:off x="2405880" y="1868760"/>
+                            <a:ext cx="51480" cy="84960"/>
                           </a:xfrm>
                           <a:custGeom>
                             <a:avLst/>
@@ -2480,8 +2448,8 @@
                         <wps:cNvSpPr/>
                         <wps:spPr>
                           <a:xfrm>
-                            <a:off x="2492280" y="1868760"/>
-                            <a:ext cx="58320" cy="68760"/>
+                            <a:off x="2493000" y="1868760"/>
+                            <a:ext cx="57960" cy="68040"/>
                           </a:xfrm>
                           <a:custGeom>
                             <a:avLst/>
@@ -2536,8 +2504,8 @@
                         <wps:cNvSpPr/>
                         <wps:spPr>
                           <a:xfrm>
-                            <a:off x="2561040" y="1730520"/>
-                            <a:ext cx="168120" cy="283680"/>
+                            <a:off x="2561760" y="1730880"/>
+                            <a:ext cx="167760" cy="283320"/>
                           </a:xfrm>
                           <a:custGeom>
                             <a:avLst/>
@@ -2587,8 +2555,8 @@
                         <wps:cNvSpPr/>
                         <wps:spPr>
                           <a:xfrm>
-                            <a:off x="2702520" y="1891800"/>
-                            <a:ext cx="70560" cy="78120"/>
+                            <a:off x="2703240" y="1891800"/>
+                            <a:ext cx="69840" cy="77400"/>
                           </a:xfrm>
                           <a:custGeom>
                             <a:avLst/>
@@ -2663,8 +2631,8 @@
                         <wps:cNvSpPr/>
                         <wps:spPr>
                           <a:xfrm>
-                            <a:off x="2781360" y="1905480"/>
-                            <a:ext cx="76320" cy="60840"/>
+                            <a:off x="2782080" y="1905480"/>
+                            <a:ext cx="75600" cy="60480"/>
                           </a:xfrm>
                           <a:custGeom>
                             <a:avLst/>
@@ -2729,8 +2697,8 @@
                         <wps:cNvSpPr/>
                         <wps:spPr>
                           <a:xfrm>
-                            <a:off x="2837880" y="1806120"/>
-                            <a:ext cx="61560" cy="170280"/>
+                            <a:off x="2838600" y="1806480"/>
+                            <a:ext cx="60840" cy="169560"/>
                           </a:xfrm>
                           <a:custGeom>
                             <a:avLst/>
@@ -2785,8 +2753,8 @@
                         <wps:cNvSpPr/>
                         <wps:spPr>
                           <a:xfrm>
-                            <a:off x="2891160" y="1788840"/>
-                            <a:ext cx="92880" cy="163800"/>
+                            <a:off x="2891880" y="1788840"/>
+                            <a:ext cx="92160" cy="163080"/>
                           </a:xfrm>
                           <a:custGeom>
                             <a:avLst/>
@@ -2871,8 +2839,8 @@
                         <wps:cNvSpPr/>
                         <wps:spPr>
                           <a:xfrm>
-                            <a:off x="3528000" y="1722240"/>
-                            <a:ext cx="168840" cy="283320"/>
+                            <a:off x="3528720" y="1722240"/>
+                            <a:ext cx="168120" cy="282600"/>
                           </a:xfrm>
                           <a:custGeom>
                             <a:avLst/>
@@ -2932,8 +2900,8 @@
                         <wps:cNvSpPr/>
                         <wps:spPr>
                           <a:xfrm>
-                            <a:off x="3677760" y="1872000"/>
-                            <a:ext cx="78840" cy="68760"/>
+                            <a:off x="3678480" y="1872000"/>
+                            <a:ext cx="78120" cy="68040"/>
                           </a:xfrm>
                           <a:custGeom>
                             <a:avLst/>
@@ -2993,8 +2961,8 @@
                         <wps:cNvSpPr/>
                         <wps:spPr>
                           <a:xfrm>
-                            <a:off x="3731760" y="1776240"/>
-                            <a:ext cx="84600" cy="170280"/>
+                            <a:off x="3732480" y="1776600"/>
+                            <a:ext cx="83880" cy="169560"/>
                           </a:xfrm>
                           <a:custGeom>
                             <a:avLst/>
@@ -3044,8 +3012,8 @@
                         <wps:cNvSpPr/>
                         <wps:spPr>
                           <a:xfrm>
-                            <a:off x="3783960" y="1856880"/>
-                            <a:ext cx="62280" cy="86400"/>
+                            <a:off x="3784680" y="1856880"/>
+                            <a:ext cx="61560" cy="85680"/>
                           </a:xfrm>
                           <a:custGeom>
                             <a:avLst/>
@@ -3115,8 +3083,8 @@
                         <wps:cNvSpPr/>
                         <wps:spPr>
                           <a:xfrm>
-                            <a:off x="3886920" y="1851840"/>
-                            <a:ext cx="67320" cy="65880"/>
+                            <a:off x="3887640" y="1852200"/>
+                            <a:ext cx="66600" cy="65520"/>
                           </a:xfrm>
                           <a:custGeom>
                             <a:avLst/>
@@ -3171,8 +3139,8 @@
                         <wps:cNvSpPr/>
                         <wps:spPr>
                           <a:xfrm>
-                            <a:off x="3955320" y="1751400"/>
-                            <a:ext cx="143640" cy="241200"/>
+                            <a:off x="3956040" y="1751400"/>
+                            <a:ext cx="142920" cy="240840"/>
                           </a:xfrm>
                           <a:custGeom>
                             <a:avLst/>
@@ -3222,8 +3190,8 @@
                         <wps:cNvSpPr/>
                         <wps:spPr>
                           <a:xfrm>
-                            <a:off x="4090680" y="1844640"/>
-                            <a:ext cx="61560" cy="84600"/>
+                            <a:off x="4091400" y="1844640"/>
+                            <a:ext cx="60840" cy="83880"/>
                           </a:xfrm>
                           <a:custGeom>
                             <a:avLst/>
@@ -3298,8 +3266,8 @@
                         <wps:cNvSpPr/>
                         <wps:spPr>
                           <a:xfrm>
-                            <a:off x="4145760" y="1856880"/>
-                            <a:ext cx="71640" cy="75600"/>
+                            <a:off x="4146480" y="1856880"/>
+                            <a:ext cx="71280" cy="74880"/>
                           </a:xfrm>
                           <a:custGeom>
                             <a:avLst/>
@@ -3364,8 +3332,8 @@
                         <wps:cNvSpPr/>
                         <wps:spPr>
                           <a:xfrm>
-                            <a:off x="4207680" y="1776240"/>
-                            <a:ext cx="67320" cy="165600"/>
+                            <a:off x="4208040" y="1776600"/>
+                            <a:ext cx="66600" cy="165240"/>
                           </a:xfrm>
                           <a:custGeom>
                             <a:avLst/>
@@ -3405,8 +3373,8 @@
                         <wps:cNvSpPr/>
                         <wps:spPr>
                           <a:xfrm>
-                            <a:off x="4272840" y="1851840"/>
-                            <a:ext cx="67320" cy="96480"/>
+                            <a:off x="4273560" y="1852200"/>
+                            <a:ext cx="66600" cy="95760"/>
                           </a:xfrm>
                           <a:custGeom>
                             <a:avLst/>
@@ -3472,7 +3440,7 @@
                         <wps:spPr>
                           <a:xfrm>
                             <a:off x="574560" y="1571760"/>
-                            <a:ext cx="20160" cy="563760"/>
+                            <a:ext cx="19800" cy="563400"/>
                           </a:xfrm>
                           <a:custGeom>
                             <a:avLst/>
@@ -3538,7 +3506,7 @@
                         <wps:spPr>
                           <a:xfrm>
                             <a:off x="574560" y="2162160"/>
-                            <a:ext cx="1091520" cy="19080"/>
+                            <a:ext cx="1090800" cy="18360"/>
                           </a:xfrm>
                           <a:custGeom>
                             <a:avLst/>
@@ -3624,7 +3592,7 @@
                         <wps:spPr>
                           <a:xfrm>
                             <a:off x="584280" y="1562760"/>
-                            <a:ext cx="1107360" cy="48240"/>
+                            <a:ext cx="1106640" cy="47520"/>
                           </a:xfrm>
                           <a:custGeom>
                             <a:avLst/>
@@ -3709,8 +3677,8 @@
                         <wps:cNvSpPr/>
                         <wps:spPr>
                           <a:xfrm>
-                            <a:off x="1690200" y="1693080"/>
-                            <a:ext cx="720" cy="98280"/>
+                            <a:off x="1690200" y="1693440"/>
+                            <a:ext cx="720" cy="97920"/>
                           </a:xfrm>
                           <a:prstGeom prst="ellipse">
                             <a:avLst/>
@@ -3736,7 +3704,7 @@
                         <wps:spPr>
                           <a:xfrm>
                             <a:off x="1679040" y="1591920"/>
-                            <a:ext cx="9360" cy="547200"/>
+                            <a:ext cx="9000" cy="546840"/>
                           </a:xfrm>
                           <a:custGeom>
                             <a:avLst/>
@@ -3802,7 +3770,7 @@
                         <wps:spPr>
                           <a:xfrm>
                             <a:off x="2113200" y="1596240"/>
-                            <a:ext cx="20160" cy="547200"/>
+                            <a:ext cx="19800" cy="546840"/>
                           </a:xfrm>
                           <a:custGeom>
                             <a:avLst/>
@@ -3857,8 +3825,8 @@
                         <wps:cNvSpPr/>
                         <wps:spPr>
                           <a:xfrm>
-                            <a:off x="2091600" y="2187720"/>
-                            <a:ext cx="1066320" cy="19080"/>
+                            <a:off x="2091600" y="2188080"/>
+                            <a:ext cx="1066320" cy="18360"/>
                           </a:xfrm>
                           <a:custGeom>
                             <a:avLst/>
@@ -3949,7 +3917,7 @@
                         <wps:spPr>
                           <a:xfrm>
                             <a:off x="2142000" y="1550160"/>
-                            <a:ext cx="845280" cy="31680"/>
+                            <a:ext cx="845280" cy="30960"/>
                           </a:xfrm>
                           <a:custGeom>
                             <a:avLst/>
@@ -4024,8 +3992,8 @@
                         <wps:cNvSpPr/>
                         <wps:spPr>
                           <a:xfrm>
-                            <a:off x="3129840" y="1558440"/>
-                            <a:ext cx="8280" cy="577800"/>
+                            <a:off x="3130560" y="1558800"/>
+                            <a:ext cx="7560" cy="577080"/>
                           </a:xfrm>
                           <a:custGeom>
                             <a:avLst/>
@@ -4080,8 +4048,8 @@
                         <wps:cNvSpPr/>
                         <wps:spPr>
                           <a:xfrm>
-                            <a:off x="3441240" y="1579320"/>
-                            <a:ext cx="11520" cy="622800"/>
+                            <a:off x="3441600" y="1579320"/>
+                            <a:ext cx="10800" cy="622440"/>
                           </a:xfrm>
                           <a:custGeom>
                             <a:avLst/>
@@ -4136,8 +4104,8 @@
                         <wps:cNvSpPr/>
                         <wps:spPr>
                           <a:xfrm>
-                            <a:off x="3426480" y="2082960"/>
-                            <a:ext cx="995760" cy="123840"/>
+                            <a:off x="3427200" y="2083320"/>
+                            <a:ext cx="995040" cy="123120"/>
                           </a:xfrm>
                           <a:custGeom>
                             <a:avLst/>
@@ -4242,8 +4210,8 @@
                         <wps:cNvSpPr/>
                         <wps:spPr>
                           <a:xfrm>
-                            <a:off x="3437280" y="1494720"/>
-                            <a:ext cx="891000" cy="73800"/>
+                            <a:off x="3438000" y="1494720"/>
+                            <a:ext cx="890280" cy="73080"/>
                           </a:xfrm>
                           <a:custGeom>
                             <a:avLst/>
@@ -4323,8 +4291,8 @@
                         <wps:cNvSpPr/>
                         <wps:spPr>
                           <a:xfrm>
-                            <a:off x="4417560" y="1454760"/>
-                            <a:ext cx="1800" cy="680760"/>
+                            <a:off x="4418280" y="1454760"/>
+                            <a:ext cx="1440" cy="680040"/>
                           </a:xfrm>
                           <a:custGeom>
                             <a:avLst/>
@@ -4390,7 +4358,7 @@
                         <wps:spPr>
                           <a:xfrm>
                             <a:off x="40680" y="1802880"/>
-                            <a:ext cx="5040" cy="198720"/>
+                            <a:ext cx="4320" cy="198000"/>
                           </a:xfrm>
                           <a:custGeom>
                             <a:avLst/>
@@ -4446,7 +4414,7 @@
                         <wps:spPr>
                           <a:xfrm>
                             <a:off x="0" y="1802160"/>
-                            <a:ext cx="140400" cy="114840"/>
+                            <a:ext cx="139680" cy="114480"/>
                           </a:xfrm>
                           <a:custGeom>
                             <a:avLst/>
@@ -4517,7 +4485,7 @@
                         <wps:spPr>
                           <a:xfrm>
                             <a:off x="160200" y="1779840"/>
-                            <a:ext cx="133920" cy="239400"/>
+                            <a:ext cx="133200" cy="238680"/>
                           </a:xfrm>
                           <a:custGeom>
                             <a:avLst/>
@@ -4593,7 +4561,7 @@
                         <wps:spPr>
                           <a:xfrm>
                             <a:off x="1947600" y="961920"/>
-                            <a:ext cx="90000" cy="170640"/>
+                            <a:ext cx="89640" cy="170280"/>
                           </a:xfrm>
                           <a:custGeom>
                             <a:avLst/>
@@ -4664,7 +4632,7 @@
                         <wps:spPr>
                           <a:xfrm>
                             <a:off x="2054880" y="975240"/>
-                            <a:ext cx="108000" cy="258480"/>
+                            <a:ext cx="107280" cy="257760"/>
                           </a:xfrm>
                           <a:custGeom>
                             <a:avLst/>
@@ -4780,7 +4748,7 @@
                         <wps:spPr>
                           <a:xfrm>
                             <a:off x="2216880" y="1113120"/>
-                            <a:ext cx="27360" cy="11520"/>
+                            <a:ext cx="26640" cy="10800"/>
                           </a:xfrm>
                           <a:custGeom>
                             <a:avLst/>
@@ -4820,8 +4788,8 @@
                         <wps:cNvSpPr/>
                         <wps:spPr>
                           <a:xfrm>
-                            <a:off x="2332440" y="989280"/>
-                            <a:ext cx="87120" cy="206280"/>
+                            <a:off x="2333160" y="989280"/>
+                            <a:ext cx="86400" cy="205920"/>
                           </a:xfrm>
                           <a:custGeom>
                             <a:avLst/>
@@ -4921,8 +4889,8 @@
                         <wps:cNvSpPr/>
                         <wps:spPr>
                           <a:xfrm>
-                            <a:off x="2458080" y="996840"/>
-                            <a:ext cx="65880" cy="104040"/>
+                            <a:off x="2458800" y="996840"/>
+                            <a:ext cx="65520" cy="103680"/>
                           </a:xfrm>
                           <a:custGeom>
                             <a:avLst/>
@@ -5012,8 +4980,8 @@
                         <wps:cNvSpPr/>
                         <wps:spPr>
                           <a:xfrm>
-                            <a:off x="2581920" y="1015200"/>
-                            <a:ext cx="50040" cy="73800"/>
+                            <a:off x="2582640" y="1015200"/>
+                            <a:ext cx="49680" cy="73080"/>
                           </a:xfrm>
                           <a:custGeom>
                             <a:avLst/>
@@ -5078,8 +5046,8 @@
                         <wps:cNvSpPr/>
                         <wps:spPr>
                           <a:xfrm>
-                            <a:off x="2680920" y="977400"/>
-                            <a:ext cx="77400" cy="109800"/>
+                            <a:off x="2681640" y="977400"/>
+                            <a:ext cx="76680" cy="109080"/>
                           </a:xfrm>
                           <a:custGeom>
                             <a:avLst/>
@@ -5139,8 +5107,8 @@
                         <wps:cNvSpPr/>
                         <wps:spPr>
                           <a:xfrm>
-                            <a:off x="2806200" y="994320"/>
-                            <a:ext cx="11520" cy="108720"/>
+                            <a:off x="2806560" y="994320"/>
+                            <a:ext cx="10800" cy="108000"/>
                           </a:xfrm>
                           <a:custGeom>
                             <a:avLst/>
@@ -5185,8 +5153,8 @@
                         <wps:cNvSpPr/>
                         <wps:spPr>
                           <a:xfrm>
-                            <a:off x="2784600" y="969480"/>
-                            <a:ext cx="114840" cy="77400"/>
+                            <a:off x="2784960" y="969480"/>
+                            <a:ext cx="114480" cy="76680"/>
                           </a:xfrm>
                           <a:custGeom>
                             <a:avLst/>
@@ -5247,7 +5215,7 @@
                         <wps:spPr>
                           <a:xfrm>
                             <a:off x="536400" y="815400"/>
-                            <a:ext cx="10080" cy="514440"/>
+                            <a:ext cx="9360" cy="513720"/>
                           </a:xfrm>
                           <a:custGeom>
                             <a:avLst/>
@@ -5308,7 +5276,7 @@
                         <wps:spPr>
                           <a:xfrm>
                             <a:off x="565200" y="1282680"/>
-                            <a:ext cx="3961800" cy="59760"/>
+                            <a:ext cx="3961800" cy="59040"/>
                           </a:xfrm>
                           <a:custGeom>
                             <a:avLst/>
@@ -5524,7 +5492,7 @@
                         <wps:spPr>
                           <a:xfrm>
                             <a:off x="590040" y="713880"/>
-                            <a:ext cx="3816360" cy="114840"/>
+                            <a:ext cx="3816360" cy="114480"/>
                           </a:xfrm>
                           <a:custGeom>
                             <a:avLst/>
@@ -5724,8 +5692,8 @@
                         <wps:cNvSpPr/>
                         <wps:spPr>
                           <a:xfrm>
-                            <a:off x="4446360" y="804600"/>
-                            <a:ext cx="48240" cy="432360"/>
+                            <a:off x="4447080" y="804600"/>
+                            <a:ext cx="47520" cy="431640"/>
                           </a:xfrm>
                           <a:custGeom>
                             <a:avLst/>
@@ -5791,7 +5759,7 @@
                         <wps:spPr>
                           <a:xfrm>
                             <a:off x="50040" y="885240"/>
-                            <a:ext cx="108720" cy="221040"/>
+                            <a:ext cx="108000" cy="220320"/>
                           </a:xfrm>
                           <a:custGeom>
                             <a:avLst/>
@@ -5867,7 +5835,7 @@
                         <wps:spPr>
                           <a:xfrm>
                             <a:off x="203760" y="929520"/>
-                            <a:ext cx="108720" cy="313200"/>
+                            <a:ext cx="108000" cy="312480"/>
                           </a:xfrm>
                           <a:custGeom>
                             <a:avLst/>
@@ -5978,7 +5946,7 @@
                         <wps:spPr>
                           <a:xfrm>
                             <a:off x="788760" y="201240"/>
-                            <a:ext cx="105480" cy="262800"/>
+                            <a:ext cx="104760" cy="262080"/>
                           </a:xfrm>
                           <a:custGeom>
                             <a:avLst/>
@@ -6064,7 +6032,7 @@
                         <wps:spPr>
                           <a:xfrm>
                             <a:off x="860400" y="352440"/>
-                            <a:ext cx="90000" cy="83880"/>
+                            <a:ext cx="89640" cy="83160"/>
                           </a:xfrm>
                           <a:custGeom>
                             <a:avLst/>
@@ -6130,7 +6098,7 @@
                         <wps:spPr>
                           <a:xfrm>
                             <a:off x="964080" y="457200"/>
-                            <a:ext cx="17280" cy="6840"/>
+                            <a:ext cx="16560" cy="6480"/>
                           </a:xfrm>
                           <a:custGeom>
                             <a:avLst/>
@@ -6171,7 +6139,7 @@
                         <wps:spPr>
                           <a:xfrm>
                             <a:off x="1098720" y="332640"/>
-                            <a:ext cx="65520" cy="108720"/>
+                            <a:ext cx="64800" cy="108000"/>
                           </a:xfrm>
                           <a:custGeom>
                             <a:avLst/>
@@ -6232,7 +6200,7 @@
                         <wps:spPr>
                           <a:xfrm>
                             <a:off x="1168920" y="341640"/>
-                            <a:ext cx="58320" cy="97920"/>
+                            <a:ext cx="57960" cy="97200"/>
                           </a:xfrm>
                           <a:custGeom>
                             <a:avLst/>
@@ -6308,7 +6276,7 @@
                         <wps:spPr>
                           <a:xfrm>
                             <a:off x="1243800" y="343440"/>
-                            <a:ext cx="54720" cy="94680"/>
+                            <a:ext cx="54000" cy="93960"/>
                           </a:xfrm>
                           <a:custGeom>
                             <a:avLst/>
@@ -6389,7 +6357,7 @@
                         <wps:spPr>
                           <a:xfrm>
                             <a:off x="1367640" y="234360"/>
-                            <a:ext cx="55800" cy="211320"/>
+                            <a:ext cx="55080" cy="210960"/>
                           </a:xfrm>
                           <a:custGeom>
                             <a:avLst/>
@@ -6450,7 +6418,7 @@
                         <wps:spPr>
                           <a:xfrm>
                             <a:off x="1366560" y="348120"/>
-                            <a:ext cx="41760" cy="15840"/>
+                            <a:ext cx="41400" cy="15120"/>
                           </a:xfrm>
                           <a:custGeom>
                             <a:avLst/>
@@ -6496,7 +6464,7 @@
                         <wps:spPr>
                           <a:xfrm>
                             <a:off x="1784880" y="173880"/>
-                            <a:ext cx="123840" cy="252720"/>
+                            <a:ext cx="123120" cy="252000"/>
                           </a:xfrm>
                           <a:custGeom>
                             <a:avLst/>
@@ -6577,7 +6545,7 @@
                         <wps:spPr>
                           <a:xfrm>
                             <a:off x="1868760" y="353520"/>
-                            <a:ext cx="77400" cy="69120"/>
+                            <a:ext cx="76680" cy="68760"/>
                           </a:xfrm>
                           <a:custGeom>
                             <a:avLst/>
@@ -6643,7 +6611,7 @@
                         <wps:spPr>
                           <a:xfrm>
                             <a:off x="1959480" y="439920"/>
-                            <a:ext cx="70560" cy="11520"/>
+                            <a:ext cx="69840" cy="10800"/>
                           </a:xfrm>
                           <a:custGeom>
                             <a:avLst/>
@@ -6684,7 +6652,7 @@
                         <wps:spPr>
                           <a:xfrm>
                             <a:off x="2098080" y="323280"/>
-                            <a:ext cx="95760" cy="113040"/>
+                            <a:ext cx="95400" cy="112320"/>
                           </a:xfrm>
                           <a:custGeom>
                             <a:avLst/>
@@ -6740,7 +6708,7 @@
                         <wps:spPr>
                           <a:xfrm>
                             <a:off x="2201040" y="332640"/>
-                            <a:ext cx="69840" cy="111240"/>
+                            <a:ext cx="69120" cy="110520"/>
                           </a:xfrm>
                           <a:custGeom>
                             <a:avLst/>
@@ -6825,8 +6793,8 @@
                         <wps:cNvSpPr/>
                         <wps:spPr>
                           <a:xfrm>
-                            <a:off x="2322720" y="323280"/>
-                            <a:ext cx="70560" cy="87120"/>
+                            <a:off x="2323440" y="323280"/>
+                            <a:ext cx="69840" cy="86400"/>
                           </a:xfrm>
                           <a:custGeom>
                             <a:avLst/>
@@ -6886,8 +6854,8 @@
                         <wps:cNvSpPr/>
                         <wps:spPr>
                           <a:xfrm>
-                            <a:off x="2774160" y="165240"/>
-                            <a:ext cx="141120" cy="294480"/>
+                            <a:off x="2774880" y="165240"/>
+                            <a:ext cx="140400" cy="294120"/>
                           </a:xfrm>
                           <a:custGeom>
                             <a:avLst/>
@@ -6967,8 +6935,8 @@
                         <wps:cNvSpPr/>
                         <wps:spPr>
                           <a:xfrm>
-                            <a:off x="2886120" y="343440"/>
-                            <a:ext cx="88920" cy="106560"/>
+                            <a:off x="2886840" y="343440"/>
+                            <a:ext cx="88200" cy="106200"/>
                           </a:xfrm>
                           <a:custGeom>
                             <a:avLst/>
@@ -7023,8 +6991,8 @@
                         <wps:cNvSpPr/>
                         <wps:spPr>
                           <a:xfrm>
-                            <a:off x="2979360" y="457200"/>
-                            <a:ext cx="58320" cy="6840"/>
+                            <a:off x="2980080" y="457200"/>
+                            <a:ext cx="57960" cy="6480"/>
                           </a:xfrm>
                           <a:custGeom>
                             <a:avLst/>
@@ -7064,8 +7032,8 @@
                         <wps:cNvSpPr/>
                         <wps:spPr>
                           <a:xfrm>
-                            <a:off x="3117240" y="337320"/>
-                            <a:ext cx="67320" cy="118080"/>
+                            <a:off x="3117960" y="337320"/>
+                            <a:ext cx="66600" cy="117360"/>
                           </a:xfrm>
                           <a:custGeom>
                             <a:avLst/>
@@ -7140,8 +7108,8 @@
                         <wps:cNvSpPr/>
                         <wps:spPr>
                           <a:xfrm>
-                            <a:off x="3205440" y="356760"/>
-                            <a:ext cx="76680" cy="56520"/>
+                            <a:off x="3206160" y="356760"/>
+                            <a:ext cx="76320" cy="55800"/>
                           </a:xfrm>
                           <a:custGeom>
                             <a:avLst/>
@@ -7191,8 +7159,8 @@
                         <wps:cNvSpPr/>
                         <wps:spPr>
                           <a:xfrm>
-                            <a:off x="3251880" y="348120"/>
-                            <a:ext cx="99000" cy="96480"/>
+                            <a:off x="3252600" y="348120"/>
+                            <a:ext cx="98280" cy="95760"/>
                           </a:xfrm>
                           <a:custGeom>
                             <a:avLst/>
@@ -7252,8 +7220,8 @@
                         <wps:cNvSpPr/>
                         <wps:spPr>
                           <a:xfrm>
-                            <a:off x="3344040" y="343440"/>
-                            <a:ext cx="77400" cy="117000"/>
+                            <a:off x="3344400" y="343440"/>
+                            <a:ext cx="76680" cy="116280"/>
                           </a:xfrm>
                           <a:custGeom>
                             <a:avLst/>
@@ -7338,8 +7306,8 @@
                         <wps:cNvSpPr/>
                         <wps:spPr>
                           <a:xfrm>
-                            <a:off x="3434040" y="372600"/>
-                            <a:ext cx="17280" cy="162000"/>
+                            <a:off x="3434760" y="372600"/>
+                            <a:ext cx="16560" cy="161280"/>
                           </a:xfrm>
                           <a:custGeom>
                             <a:avLst/>
@@ -7379,8 +7347,8 @@
                         <wps:cNvSpPr/>
                         <wps:spPr>
                           <a:xfrm>
-                            <a:off x="3456360" y="372240"/>
-                            <a:ext cx="59760" cy="83160"/>
+                            <a:off x="3457080" y="372240"/>
+                            <a:ext cx="59040" cy="82440"/>
                           </a:xfrm>
                           <a:custGeom>
                             <a:avLst/>
@@ -7435,8 +7403,8 @@
                         <wps:cNvSpPr/>
                         <wps:spPr>
                           <a:xfrm>
-                            <a:off x="3763800" y="222840"/>
-                            <a:ext cx="98280" cy="252000"/>
+                            <a:off x="3764160" y="222840"/>
+                            <a:ext cx="97920" cy="251640"/>
                           </a:xfrm>
                           <a:custGeom>
                             <a:avLst/>
@@ -7526,8 +7494,8 @@
                         <wps:cNvSpPr/>
                         <wps:spPr>
                           <a:xfrm>
-                            <a:off x="3858120" y="366480"/>
-                            <a:ext cx="77400" cy="100800"/>
+                            <a:off x="3858840" y="366480"/>
+                            <a:ext cx="76680" cy="100440"/>
                           </a:xfrm>
                           <a:custGeom>
                             <a:avLst/>
@@ -7592,8 +7560,8 @@
                         <wps:cNvSpPr/>
                         <wps:spPr>
                           <a:xfrm>
-                            <a:off x="3943440" y="490680"/>
-                            <a:ext cx="83880" cy="11520"/>
+                            <a:off x="3944160" y="490680"/>
+                            <a:ext cx="83160" cy="10800"/>
                           </a:xfrm>
                           <a:custGeom>
                             <a:avLst/>
@@ -7638,8 +7606,8 @@
                         <wps:cNvSpPr/>
                         <wps:spPr>
                           <a:xfrm>
-                            <a:off x="4055040" y="267840"/>
-                            <a:ext cx="84960" cy="241920"/>
+                            <a:off x="4055760" y="267840"/>
+                            <a:ext cx="84600" cy="241200"/>
                           </a:xfrm>
                           <a:custGeom>
                             <a:avLst/>
@@ -7719,8 +7687,8 @@
                         <wps:cNvSpPr/>
                         <wps:spPr>
                           <a:xfrm>
-                            <a:off x="4137840" y="427320"/>
-                            <a:ext cx="47160" cy="70560"/>
+                            <a:off x="4138200" y="427320"/>
+                            <a:ext cx="46440" cy="69840"/>
                           </a:xfrm>
                           <a:custGeom>
                             <a:avLst/>
@@ -7790,8 +7758,8 @@
                         <wps:cNvSpPr/>
                         <wps:spPr>
                           <a:xfrm>
-                            <a:off x="4198680" y="394200"/>
-                            <a:ext cx="109800" cy="132840"/>
+                            <a:off x="4199400" y="394200"/>
+                            <a:ext cx="109080" cy="132120"/>
                           </a:xfrm>
                           <a:custGeom>
                             <a:avLst/>
@@ -7896,8 +7864,8 @@
                         <wps:cNvSpPr/>
                         <wps:spPr>
                           <a:xfrm>
-                            <a:off x="4328280" y="391680"/>
-                            <a:ext cx="83880" cy="118800"/>
+                            <a:off x="4328640" y="391680"/>
+                            <a:ext cx="83160" cy="118080"/>
                           </a:xfrm>
                           <a:custGeom>
                             <a:avLst/>
@@ -7978,7 +7946,7 @@
                         <wps:spPr>
                           <a:xfrm>
                             <a:off x="559440" y="33480"/>
-                            <a:ext cx="5040" cy="476280"/>
+                            <a:ext cx="4320" cy="475560"/>
                           </a:xfrm>
                           <a:custGeom>
                             <a:avLst/>
@@ -8039,7 +8007,7 @@
                         <wps:spPr>
                           <a:xfrm>
                             <a:off x="562680" y="566280"/>
-                            <a:ext cx="859320" cy="19080"/>
+                            <a:ext cx="858600" cy="18360"/>
                           </a:xfrm>
                           <a:custGeom>
                             <a:avLst/>
@@ -8125,7 +8093,7 @@
                         <wps:spPr>
                           <a:xfrm>
                             <a:off x="1549440" y="21600"/>
-                            <a:ext cx="10800" cy="492120"/>
+                            <a:ext cx="10080" cy="491400"/>
                           </a:xfrm>
                           <a:custGeom>
                             <a:avLst/>
@@ -8186,7 +8154,7 @@
                         <wps:spPr>
                           <a:xfrm>
                             <a:off x="579600" y="4320"/>
-                            <a:ext cx="925920" cy="36360"/>
+                            <a:ext cx="925200" cy="35640"/>
                           </a:xfrm>
                           <a:custGeom>
                             <a:avLst/>
@@ -8272,7 +8240,7 @@
                         <wps:spPr>
                           <a:xfrm>
                             <a:off x="1705680" y="41760"/>
-                            <a:ext cx="36360" cy="477360"/>
+                            <a:ext cx="35640" cy="477000"/>
                           </a:xfrm>
                           <a:custGeom>
                             <a:avLst/>
@@ -8348,7 +8316,7 @@
                         <wps:spPr>
                           <a:xfrm>
                             <a:off x="1708920" y="525240"/>
-                            <a:ext cx="796320" cy="17640"/>
+                            <a:ext cx="796320" cy="17280"/>
                           </a:xfrm>
                           <a:custGeom>
                             <a:avLst/>
@@ -8438,8 +8406,8 @@
                         <wps:cNvSpPr/>
                         <wps:spPr>
                           <a:xfrm>
-                            <a:off x="2495520" y="12600"/>
-                            <a:ext cx="23400" cy="494640"/>
+                            <a:off x="2496240" y="12600"/>
+                            <a:ext cx="23040" cy="493920"/>
                           </a:xfrm>
                           <a:custGeom>
                             <a:avLst/>
@@ -8515,7 +8483,7 @@
                         <wps:spPr>
                           <a:xfrm>
                             <a:off x="1705680" y="17280"/>
-                            <a:ext cx="763200" cy="11520"/>
+                            <a:ext cx="763200" cy="10800"/>
                           </a:xfrm>
                           <a:custGeom>
                             <a:avLst/>
@@ -8585,8 +8553,8 @@
                         <wps:cNvSpPr/>
                         <wps:spPr>
                           <a:xfrm>
-                            <a:off x="2694960" y="12600"/>
-                            <a:ext cx="25560" cy="531360"/>
+                            <a:off x="2695680" y="12600"/>
+                            <a:ext cx="24840" cy="531000"/>
                           </a:xfrm>
                           <a:custGeom>
                             <a:avLst/>
@@ -8651,8 +8619,8 @@
                         <wps:cNvSpPr/>
                         <wps:spPr>
                           <a:xfrm>
-                            <a:off x="2702520" y="568800"/>
-                            <a:ext cx="856080" cy="19800"/>
+                            <a:off x="2703240" y="568800"/>
+                            <a:ext cx="855360" cy="19080"/>
                           </a:xfrm>
                           <a:custGeom>
                             <a:avLst/>
@@ -8742,8 +8710,8 @@
                         <wps:cNvSpPr/>
                         <wps:spPr>
                           <a:xfrm>
-                            <a:off x="2685240" y="0"/>
-                            <a:ext cx="870120" cy="19080"/>
+                            <a:off x="2685960" y="0"/>
+                            <a:ext cx="869400" cy="18360"/>
                           </a:xfrm>
                           <a:custGeom>
                             <a:avLst/>
@@ -8823,8 +8791,8 @@
                         <wps:cNvSpPr/>
                         <wps:spPr>
                           <a:xfrm>
-                            <a:off x="3559680" y="20160"/>
-                            <a:ext cx="23400" cy="623520"/>
+                            <a:off x="3560400" y="20160"/>
+                            <a:ext cx="23040" cy="622800"/>
                           </a:xfrm>
                           <a:custGeom>
                             <a:avLst/>
@@ -8879,8 +8847,8 @@
                         <wps:cNvSpPr/>
                         <wps:spPr>
                           <a:xfrm>
-                            <a:off x="3689280" y="38160"/>
-                            <a:ext cx="20160" cy="610920"/>
+                            <a:off x="3690000" y="38160"/>
+                            <a:ext cx="19800" cy="610200"/>
                           </a:xfrm>
                           <a:custGeom>
                             <a:avLst/>
@@ -8950,8 +8918,8 @@
                         <wps:cNvSpPr/>
                         <wps:spPr>
                           <a:xfrm>
-                            <a:off x="3679920" y="612720"/>
-                            <a:ext cx="931680" cy="40680"/>
+                            <a:off x="3680640" y="612720"/>
+                            <a:ext cx="930960" cy="39960"/>
                           </a:xfrm>
                           <a:custGeom>
                             <a:avLst/>
@@ -9051,8 +9019,8 @@
                         <wps:cNvSpPr/>
                         <wps:spPr>
                           <a:xfrm>
-                            <a:off x="4584600" y="151200"/>
-                            <a:ext cx="17280" cy="451440"/>
+                            <a:off x="4585320" y="151200"/>
+                            <a:ext cx="16560" cy="450720"/>
                           </a:xfrm>
                           <a:custGeom>
                             <a:avLst/>
@@ -9102,8 +9070,8 @@
                         <wps:cNvSpPr/>
                         <wps:spPr>
                           <a:xfrm>
-                            <a:off x="3688560" y="29160"/>
-                            <a:ext cx="837720" cy="31680"/>
+                            <a:off x="3689280" y="29160"/>
+                            <a:ext cx="837000" cy="30960"/>
                           </a:xfrm>
                           <a:custGeom>
                             <a:avLst/>
@@ -9184,7 +9152,7 @@
                         <wps:spPr>
                           <a:xfrm>
                             <a:off x="59040" y="124560"/>
-                            <a:ext cx="140400" cy="261000"/>
+                            <a:ext cx="139680" cy="260280"/>
                           </a:xfrm>
                           <a:custGeom>
                             <a:avLst/>
@@ -9260,7 +9228,7 @@
                         <wps:spPr>
                           <a:xfrm>
                             <a:off x="245160" y="87480"/>
-                            <a:ext cx="152280" cy="281160"/>
+                            <a:ext cx="151920" cy="280800"/>
                           </a:xfrm>
                           <a:custGeom>
                             <a:avLst/>
@@ -9335,7 +9303,7 @@
           <mc:Fallback>
             <w:pict>
               <v:group id="shape_0" alt="officeArt object" style="position:absolute;margin-left:21.15pt;margin-top:40.55pt;width:363.1pt;height:173.75pt" coordorigin="423,811" coordsize="7262,3475">
-                <v:oval id="shape_0" path="l-2147483648,-2147483643l-2147483628,-2147483627l-2147483648,-2147483643l-2147483626,-2147483625xe" stroked="t" o:allowincell="f" style="position:absolute;left:3085;top:3478;width:0;height:154;mso-wrap-style:none;v-text-anchor:middle">
+                <v:oval id="shape_0" path="l-2147483648,-2147483643l-2147483628,-2147483627l-2147483648,-2147483643l-2147483626,-2147483625xe" stroked="t" o:allowincell="f" style="position:absolute;left:3085;top:3478;width:0;height:153;mso-wrap-style:none;v-text-anchor:middle">
                   <v:fill o:detectmouseclick="t" on="false"/>
                   <v:stroke color="#fc3142" weight="19800" joinstyle="round" endcap="round"/>
                   <w10:wrap type="topAndBottom"/>
@@ -12918,25 +12886,7 @@
                 <w:bCs/>
                 <w:lang w:val="es-ES_tradnl"/>
               </w:rPr>
-              <w:t>getent p</w:t>
-            </w:r>
-            <w:r>
-              <w:rPr>
-                <w:rStyle w:val="Ninguno"/>
-                <w:b/>
-                <w:bCs/>
-                <w:lang w:val="es-ES_tradnl"/>
-              </w:rPr>
-              <w:t>asswd</w:t>
-            </w:r>
-            <w:r>
-              <w:rPr>
-                <w:rStyle w:val="Ninguno"/>
-                <w:b/>
-                <w:bCs/>
-                <w:lang w:val="es-ES_tradnl"/>
-              </w:rPr>
-              <w:t xml:space="preserve"> | awk -F: ‘$3&gt;=1000 {print $1}’</w:t>
+              <w:t>getent passwd | awk -F: ‘$3&gt;=1000 {print $1}’</w:t>
             </w:r>
           </w:p>
         </w:tc>
@@ -13447,7 +13397,21 @@
                 <w:b/>
                 <w:bCs/>
               </w:rPr>
-              <w:t>sudo chale -l &lt;user&gt;</w:t>
+              <w:t>sudo cha</w:t>
+            </w:r>
+            <w:r>
+              <w:rPr>
+                <w:b/>
+                <w:bCs/>
+              </w:rPr>
+              <w:t>g</w:t>
+            </w:r>
+            <w:r>
+              <w:rPr>
+                <w:b/>
+                <w:bCs/>
+              </w:rPr>
+              <w:t>e -l &lt;user&gt;</w:t>
             </w:r>
           </w:p>
         </w:tc>
@@ -13692,6 +13656,118 @@
           </w:p>
         </w:tc>
       </w:tr>
+      <w:tr>
+        <w:trPr>
+          <w:trHeight w:val="241" w:hRule="atLeast"/>
+        </w:trPr>
+        <w:tc>
+          <w:tcPr>
+            <w:tcW w:w="2984" w:type="dxa"/>
+            <w:tcBorders>
+              <w:left w:val="single" w:sz="2" w:space="0" w:color="000000"/>
+              <w:bottom w:val="single" w:sz="2" w:space="0" w:color="000000"/>
+              <w:right w:val="single" w:sz="2" w:space="0" w:color="000000"/>
+            </w:tcBorders>
+            <w:vAlign w:val="center"/>
+          </w:tcPr>
+          <w:p>
+            <w:pPr>
+              <w:pStyle w:val="Estilodetabla2"/>
+              <w:widowControl w:val="false"/>
+              <w:suppressAutoHyphens w:val="true"/>
+              <w:rPr>
+                <w:rFonts w:ascii="Helvetica Neue" w:hAnsi="Helvetica Neue"/>
+                <w:b/>
+                <w:b/>
+                <w:bCs/>
+              </w:rPr>
+            </w:pPr>
+            <w:r>
+              <w:rPr>
+                <w:b/>
+                <w:bCs/>
+              </w:rPr>
+              <w:t>sudo chage -M 30 -m 2 -W 7 &lt;us</w:t>
+            </w:r>
+            <w:r>
+              <w:rPr>
+                <w:b/>
+                <w:bCs/>
+              </w:rPr>
+              <w:t>er</w:t>
+            </w:r>
+            <w:r>
+              <w:rPr>
+                <w:b/>
+                <w:bCs/>
+              </w:rPr>
+              <w:t>&gt;</w:t>
+            </w:r>
+          </w:p>
+        </w:tc>
+        <w:tc>
+          <w:tcPr>
+            <w:tcW w:w="6033" w:type="dxa"/>
+            <w:tcBorders>
+              <w:left w:val="single" w:sz="2" w:space="0" w:color="000000"/>
+              <w:bottom w:val="single" w:sz="2" w:space="0" w:color="000000"/>
+              <w:right w:val="single" w:sz="2" w:space="0" w:color="000000"/>
+            </w:tcBorders>
+            <w:tcMar>
+              <w:top w:w="80" w:type="dxa"/>
+              <w:left w:w="80" w:type="dxa"/>
+              <w:bottom w:w="80" w:type="dxa"/>
+              <w:right w:w="80" w:type="dxa"/>
+            </w:tcMar>
+          </w:tcPr>
+          <w:p>
+            <w:pPr>
+              <w:pStyle w:val="Estilodetabla2"/>
+              <w:widowControl w:val="false"/>
+              <w:bidi w:val="0"/>
+              <w:rPr>
+                <w:rFonts w:ascii="Helvetica Neue" w:hAnsi="Helvetica Neue" w:eastAsia="Arial Unicode MS" w:cs="Arial Unicode MS"/>
+              </w:rPr>
+            </w:pPr>
+            <w:r>
+              <w:rPr>
+                <w:rFonts w:eastAsia="Arial Unicode MS" w:cs="Arial Unicode MS"/>
+              </w:rPr>
+              <w:t>Aplica las politicas de seguridad a usuario user (A los usuarios creados antes de cambiar la politica, hay que forzar su aplicaci</w:t>
+            </w:r>
+            <w:r>
+              <w:rPr>
+                <w:rFonts w:eastAsia="Arial Unicode MS" w:cs="Arial Unicode MS"/>
+                <w:b w:val="false"/>
+                <w:bCs w:val="false"/>
+                <w:i w:val="false"/>
+                <w:iCs w:val="false"/>
+                <w:caps w:val="false"/>
+                <w:smallCaps w:val="false"/>
+                <w:strike w:val="false"/>
+                <w:dstrike w:val="false"/>
+                <w:outline w:val="false"/>
+                <w:emboss w:val="false"/>
+                <w:imprint w:val="false"/>
+                <w:vanish w:val="false"/>
+                <w:color w:val="000000"/>
+                <w:spacing w:val="0"/>
+                <w:w w:val="100"/>
+                <w:kern w:val="0"/>
+                <w:position w:val="0"/>
+                <w:sz w:val="20"/>
+                <w:sz w:val="20"/>
+                <w:szCs w:val="20"/>
+                <w:u w:val="none"/>
+                <w:shd w:fill="auto" w:val="clear"/>
+                <w:vertAlign w:val="baseline"/>
+                <w:lang w:val="en-US" w:eastAsia="zh-CN" w:bidi="hi-IN"/>
+              </w:rPr>
+              <w:t>ón)</w:t>
+            </w:r>
+          </w:p>
+        </w:tc>
+      </w:tr>
     </w:tbl>
     <w:p>
       <w:pPr>
@@ -13760,7 +13836,9 @@
         </w:rPr>
       </w:pPr>
       <w:r>
-        <w:rPr/>
+        <w:rPr>
+          <w:lang w:val="es-ES_tradnl"/>
+        </w:rPr>
       </w:r>
     </w:p>
     <w:p>
@@ -13773,7 +13851,9 @@
         </w:rPr>
       </w:pPr>
       <w:r>
-        <w:rPr/>
+        <w:rPr>
+          <w:lang w:val="es-ES_tradnl"/>
+        </w:rPr>
       </w:r>
     </w:p>
     <w:tbl>
@@ -13791,7 +13871,7 @@
       </w:tblPr>
       <w:tblGrid>
         <w:gridCol w:w="2984"/>
-        <w:gridCol w:w="6034"/>
+        <w:gridCol w:w="6033"/>
       </w:tblGrid>
       <w:tr>
         <w:trPr>
@@ -13833,7 +13913,7 @@
         </w:tc>
         <w:tc>
           <w:tcPr>
-            <w:tcW w:w="6034" w:type="dxa"/>
+            <w:tcW w:w="6033" w:type="dxa"/>
             <w:tcBorders>
               <w:top w:val="single" w:sz="2" w:space="0" w:color="000000"/>
               <w:left w:val="single" w:sz="2" w:space="0" w:color="000000"/>
@@ -13906,7 +13986,7 @@
         </w:tc>
         <w:tc>
           <w:tcPr>
-            <w:tcW w:w="6034" w:type="dxa"/>
+            <w:tcW w:w="6033" w:type="dxa"/>
             <w:tcBorders>
               <w:top w:val="single" w:sz="2" w:space="0" w:color="000000"/>
               <w:left w:val="single" w:sz="2" w:space="0" w:color="000000"/>
@@ -13955,10 +14035,10 @@
         <w:rPr/>
       </w:pPr>
       <w:r>
+        <w:rPr/>
+      </w:r>
+      <w:r>
         <w:br w:type="page"/>
-      </w:r>
-      <w:r>
-        <w:rPr/>
       </w:r>
     </w:p>
     <w:p>
@@ -21950,7 +22030,7 @@
     </w:r>
     <w:r>
       <w:rPr/>
-      <w:t>14</w:t>
+      <w:t>2</w:t>
     </w:r>
     <w:r>
       <w:rPr/>
@@ -31922,7 +32002,7 @@
       <w:pageBreakBefore w:val="false"/>
       <w:widowControl/>
       <w:suppressAutoHyphens w:val="false"/>
-      <w:overflowPunct w:val="false"/>
+      <w:overflowPunct w:val="true"/>
       <w:bidi w:val="0"/>
       <w:spacing w:lineRule="auto" w:line="240" w:before="0" w:after="0"/>
       <w:ind w:left="0" w:right="0" w:hanging="0"/>
@@ -32070,7 +32150,7 @@
         <w:tab w:val="right" w:pos="9020" w:leader="none"/>
       </w:tabs>
       <w:suppressAutoHyphens w:val="false"/>
-      <w:overflowPunct w:val="false"/>
+      <w:overflowPunct w:val="true"/>
       <w:bidi w:val="0"/>
       <w:spacing w:lineRule="auto" w:line="240" w:before="0" w:after="0"/>
       <w:ind w:left="0" w:right="0" w:hanging="0"/>
@@ -32114,7 +32194,7 @@
       <w:pageBreakBefore w:val="false"/>
       <w:widowControl/>
       <w:suppressAutoHyphens w:val="false"/>
-      <w:overflowPunct w:val="false"/>
+      <w:overflowPunct w:val="true"/>
       <w:bidi w:val="0"/>
       <w:spacing w:lineRule="auto" w:line="240" w:before="0" w:after="0"/>
       <w:ind w:left="0" w:right="0" w:hanging="0"/>
@@ -32157,7 +32237,7 @@
       <w:pageBreakBefore w:val="false"/>
       <w:widowControl/>
       <w:suppressAutoHyphens w:val="false"/>
-      <w:overflowPunct w:val="false"/>
+      <w:overflowPunct w:val="true"/>
       <w:bidi w:val="0"/>
       <w:spacing w:lineRule="auto" w:line="240" w:before="0" w:after="0"/>
       <w:ind w:left="0" w:right="0" w:hanging="0"/>
@@ -32208,7 +32288,7 @@
         <w:top w:val="single" w:sz="4" w:space="3" w:color="515151"/>
       </w:pBdr>
       <w:suppressAutoHyphens w:val="false"/>
-      <w:overflowPunct w:val="false"/>
+      <w:overflowPunct w:val="true"/>
       <w:bidi w:val="0"/>
       <w:spacing w:lineRule="auto" w:line="288" w:before="360" w:after="40"/>
       <w:ind w:left="0" w:right="0" w:hanging="0"/>
@@ -32252,7 +32332,7 @@
       <w:pageBreakBefore w:val="false"/>
       <w:widowControl/>
       <w:suppressAutoHyphens w:val="false"/>
-      <w:overflowPunct w:val="false"/>
+      <w:overflowPunct w:val="true"/>
       <w:bidi w:val="0"/>
       <w:spacing w:lineRule="auto" w:line="240" w:before="0" w:after="0"/>
       <w:ind w:left="0" w:right="0" w:hanging="0"/>
@@ -32295,7 +32375,7 @@
       <w:pageBreakBefore w:val="false"/>
       <w:widowControl/>
       <w:suppressAutoHyphens w:val="false"/>
-      <w:overflowPunct w:val="false"/>
+      <w:overflowPunct w:val="true"/>
       <w:bidi w:val="0"/>
       <w:spacing w:lineRule="auto" w:line="240" w:before="0" w:after="0"/>
       <w:ind w:left="0" w:right="0" w:hanging="0"/>
@@ -32338,7 +32418,7 @@
       <w:pageBreakBefore w:val="false"/>
       <w:widowControl/>
       <w:suppressAutoHyphens w:val="false"/>
-      <w:overflowPunct w:val="false"/>
+      <w:overflowPunct w:val="true"/>
       <w:bidi w:val="0"/>
       <w:spacing w:lineRule="auto" w:line="288" w:before="160" w:after="0"/>
       <w:ind w:left="0" w:right="0" w:hanging="0"/>
@@ -32381,7 +32461,7 @@
       <w:pageBreakBefore w:val="false"/>
       <w:widowControl/>
       <w:suppressAutoHyphens w:val="false"/>
-      <w:overflowPunct w:val="false"/>
+      <w:overflowPunct w:val="true"/>
       <w:bidi w:val="0"/>
       <w:spacing w:lineRule="auto" w:line="288" w:before="160" w:after="0"/>
       <w:ind w:left="0" w:right="0" w:hanging="0"/>
@@ -32425,7 +32505,7 @@
       <w:pageBreakBefore w:val="false"/>
       <w:widowControl/>
       <w:suppressAutoHyphens w:val="false"/>
-      <w:overflowPunct w:val="false"/>
+      <w:overflowPunct w:val="true"/>
       <w:bidi w:val="0"/>
       <w:spacing w:lineRule="auto" w:line="240" w:before="0" w:after="0"/>
       <w:ind w:left="0" w:right="0" w:hanging="0"/>
@@ -32473,7 +32553,7 @@
         <w:numId w:val="0"/>
       </w:numPr>
       <w:suppressAutoHyphens w:val="false"/>
-      <w:overflowPunct w:val="false"/>
+      <w:overflowPunct w:val="true"/>
       <w:bidi w:val="0"/>
       <w:spacing w:lineRule="auto" w:line="240" w:before="200" w:after="200"/>
       <w:ind w:left="0" w:right="0" w:hanging="0"/>

</xml_diff>

<commit_message>
Adding project final mark. Some modifications in DEFENSE 2.docx. Adding a comment in utils.c to remember that the characters count should be returned
</commit_message>
<xml_diff>
--- a/born2beroot/DEFENSE 2.docx
+++ b/born2beroot/DEFENSE 2.docx
@@ -1480,7 +1480,7 @@
         <mc:AlternateContent>
           <mc:Choice Requires="wpg">
             <w:drawing>
-              <wp:anchor behindDoc="0" distT="142875" distB="142240" distL="141605" distR="140970" simplePos="0" locked="0" layoutInCell="0" allowOverlap="1" relativeHeight="2">
+              <wp:anchor behindDoc="0" distT="142875" distB="143510" distL="140970" distR="140970" simplePos="0" locked="0" layoutInCell="0" allowOverlap="1" relativeHeight="2">
                 <wp:simplePos x="0" y="0"/>
                 <wp:positionH relativeFrom="column">
                   <wp:posOffset>268605</wp:posOffset>
@@ -1508,8 +1508,8 @@
                         <wps:cNvSpPr/>
                         <wps:spPr>
                           <a:xfrm>
-                            <a:off x="706680" y="1784880"/>
-                            <a:ext cx="101520" cy="216360"/>
+                            <a:off x="706680" y="1785600"/>
+                            <a:ext cx="100800" cy="216000"/>
                           </a:xfrm>
                           <a:custGeom>
                             <a:avLst/>
@@ -1554,8 +1554,8 @@
                         <wps:cNvSpPr/>
                         <wps:spPr>
                           <a:xfrm>
-                            <a:off x="851040" y="1922760"/>
-                            <a:ext cx="19800" cy="26640"/>
+                            <a:off x="851040" y="1923480"/>
+                            <a:ext cx="19080" cy="25920"/>
                           </a:xfrm>
                           <a:custGeom>
                             <a:avLst/>
@@ -1600,8 +1600,8 @@
                         <wps:cNvSpPr/>
                         <wps:spPr>
                           <a:xfrm>
-                            <a:off x="829800" y="1866240"/>
-                            <a:ext cx="75600" cy="95400"/>
+                            <a:off x="829800" y="1866960"/>
+                            <a:ext cx="74880" cy="94680"/>
                           </a:xfrm>
                           <a:custGeom>
                             <a:avLst/>
@@ -1666,8 +1666,8 @@
                         <wps:cNvSpPr/>
                         <wps:spPr>
                           <a:xfrm>
-                            <a:off x="892080" y="1764000"/>
-                            <a:ext cx="51480" cy="186840"/>
+                            <a:off x="892080" y="1764720"/>
+                            <a:ext cx="50760" cy="186120"/>
                           </a:xfrm>
                           <a:custGeom>
                             <a:avLst/>
@@ -1722,8 +1722,8 @@
                         <wps:cNvSpPr/>
                         <wps:spPr>
                           <a:xfrm>
-                            <a:off x="954360" y="1859400"/>
-                            <a:ext cx="40680" cy="77400"/>
+                            <a:off x="954360" y="1859760"/>
+                            <a:ext cx="39960" cy="76680"/>
                           </a:xfrm>
                           <a:custGeom>
                             <a:avLst/>
@@ -1793,8 +1793,8 @@
                         <wps:cNvSpPr/>
                         <wps:spPr>
                           <a:xfrm>
-                            <a:off x="1033920" y="1856160"/>
-                            <a:ext cx="63360" cy="82080"/>
+                            <a:off x="1033920" y="1856880"/>
+                            <a:ext cx="63000" cy="81360"/>
                           </a:xfrm>
                           <a:custGeom>
                             <a:avLst/>
@@ -1849,8 +1849,8 @@
                         <wps:cNvSpPr/>
                         <wps:spPr>
                           <a:xfrm>
-                            <a:off x="1105560" y="1739880"/>
-                            <a:ext cx="148680" cy="299160"/>
+                            <a:off x="1105560" y="1740600"/>
+                            <a:ext cx="147960" cy="298440"/>
                           </a:xfrm>
                           <a:custGeom>
                             <a:avLst/>
@@ -1900,8 +1900,8 @@
                         <wps:cNvSpPr/>
                         <wps:spPr>
                           <a:xfrm>
-                            <a:off x="1227960" y="1874520"/>
-                            <a:ext cx="60840" cy="88200"/>
+                            <a:off x="1227960" y="1875240"/>
+                            <a:ext cx="60480" cy="87480"/>
                           </a:xfrm>
                           <a:custGeom>
                             <a:avLst/>
@@ -1981,8 +1981,8 @@
                         <wps:cNvSpPr/>
                         <wps:spPr>
                           <a:xfrm>
-                            <a:off x="1327680" y="1886040"/>
-                            <a:ext cx="55080" cy="83160"/>
+                            <a:off x="1327680" y="1886760"/>
+                            <a:ext cx="54720" cy="82440"/>
                           </a:xfrm>
                           <a:custGeom>
                             <a:avLst/>
@@ -2047,8 +2047,8 @@
                         <wps:cNvSpPr/>
                         <wps:spPr>
                           <a:xfrm>
-                            <a:off x="1381680" y="1763280"/>
-                            <a:ext cx="51480" cy="208800"/>
+                            <a:off x="1381680" y="1764000"/>
+                            <a:ext cx="50760" cy="208440"/>
                           </a:xfrm>
                           <a:custGeom>
                             <a:avLst/>
@@ -2103,8 +2103,8 @@
                         <wps:cNvSpPr/>
                         <wps:spPr>
                           <a:xfrm>
-                            <a:off x="1440360" y="1866240"/>
-                            <a:ext cx="87480" cy="114480"/>
+                            <a:off x="1440360" y="1866960"/>
+                            <a:ext cx="87120" cy="113760"/>
                           </a:xfrm>
                           <a:custGeom>
                             <a:avLst/>
@@ -2204,8 +2204,8 @@
                         <wps:cNvSpPr/>
                         <wps:spPr>
                           <a:xfrm>
-                            <a:off x="2189520" y="1718280"/>
-                            <a:ext cx="160200" cy="283320"/>
+                            <a:off x="2189520" y="1719000"/>
+                            <a:ext cx="160200" cy="282600"/>
                           </a:xfrm>
                           <a:custGeom>
                             <a:avLst/>
@@ -2260,8 +2260,8 @@
                         <wps:cNvSpPr/>
                         <wps:spPr>
                           <a:xfrm>
-                            <a:off x="2315160" y="1863720"/>
-                            <a:ext cx="68760" cy="82080"/>
+                            <a:off x="2315880" y="1864440"/>
+                            <a:ext cx="68040" cy="81360"/>
                           </a:xfrm>
                           <a:custGeom>
                             <a:avLst/>
@@ -2326,8 +2326,8 @@
                         <wps:cNvSpPr/>
                         <wps:spPr>
                           <a:xfrm>
-                            <a:off x="2373480" y="1755000"/>
-                            <a:ext cx="76680" cy="194400"/>
+                            <a:off x="2374200" y="1755720"/>
+                            <a:ext cx="76320" cy="193680"/>
                           </a:xfrm>
                           <a:custGeom>
                             <a:avLst/>
@@ -2372,8 +2372,8 @@
                         <wps:cNvSpPr/>
                         <wps:spPr>
                           <a:xfrm>
-                            <a:off x="2405880" y="1868760"/>
-                            <a:ext cx="51480" cy="84960"/>
+                            <a:off x="2406600" y="1869480"/>
+                            <a:ext cx="50760" cy="84600"/>
                           </a:xfrm>
                           <a:custGeom>
                             <a:avLst/>
@@ -2448,8 +2448,8 @@
                         <wps:cNvSpPr/>
                         <wps:spPr>
                           <a:xfrm>
-                            <a:off x="2493000" y="1868760"/>
-                            <a:ext cx="57960" cy="68040"/>
+                            <a:off x="2493720" y="1869480"/>
+                            <a:ext cx="57240" cy="67320"/>
                           </a:xfrm>
                           <a:custGeom>
                             <a:avLst/>
@@ -2504,8 +2504,8 @@
                         <wps:cNvSpPr/>
                         <wps:spPr>
                           <a:xfrm>
-                            <a:off x="2561760" y="1730880"/>
-                            <a:ext cx="167760" cy="283320"/>
+                            <a:off x="2562120" y="1731600"/>
+                            <a:ext cx="167040" cy="282600"/>
                           </a:xfrm>
                           <a:custGeom>
                             <a:avLst/>
@@ -2555,8 +2555,8 @@
                         <wps:cNvSpPr/>
                         <wps:spPr>
                           <a:xfrm>
-                            <a:off x="2703240" y="1891800"/>
-                            <a:ext cx="69840" cy="77400"/>
+                            <a:off x="2703960" y="1892160"/>
+                            <a:ext cx="69120" cy="76680"/>
                           </a:xfrm>
                           <a:custGeom>
                             <a:avLst/>
@@ -2631,8 +2631,8 @@
                         <wps:cNvSpPr/>
                         <wps:spPr>
                           <a:xfrm>
-                            <a:off x="2782080" y="1905480"/>
-                            <a:ext cx="75600" cy="60480"/>
+                            <a:off x="2782440" y="1906200"/>
+                            <a:ext cx="74880" cy="59760"/>
                           </a:xfrm>
                           <a:custGeom>
                             <a:avLst/>
@@ -2697,8 +2697,8 @@
                         <wps:cNvSpPr/>
                         <wps:spPr>
                           <a:xfrm>
-                            <a:off x="2838600" y="1806480"/>
-                            <a:ext cx="60840" cy="169560"/>
+                            <a:off x="2838960" y="1807200"/>
+                            <a:ext cx="60480" cy="168840"/>
                           </a:xfrm>
                           <a:custGeom>
                             <a:avLst/>
@@ -2753,8 +2753,8 @@
                         <wps:cNvSpPr/>
                         <wps:spPr>
                           <a:xfrm>
-                            <a:off x="2891880" y="1788840"/>
-                            <a:ext cx="92160" cy="163080"/>
+                            <a:off x="2892600" y="1789560"/>
+                            <a:ext cx="91440" cy="162720"/>
                           </a:xfrm>
                           <a:custGeom>
                             <a:avLst/>
@@ -2839,8 +2839,8 @@
                         <wps:cNvSpPr/>
                         <wps:spPr>
                           <a:xfrm>
-                            <a:off x="3528720" y="1722240"/>
-                            <a:ext cx="168120" cy="282600"/>
+                            <a:off x="3529440" y="1722600"/>
+                            <a:ext cx="167760" cy="281880"/>
                           </a:xfrm>
                           <a:custGeom>
                             <a:avLst/>
@@ -2900,8 +2900,8 @@
                         <wps:cNvSpPr/>
                         <wps:spPr>
                           <a:xfrm>
-                            <a:off x="3678480" y="1872000"/>
-                            <a:ext cx="78120" cy="68040"/>
+                            <a:off x="3679200" y="1872720"/>
+                            <a:ext cx="77400" cy="67320"/>
                           </a:xfrm>
                           <a:custGeom>
                             <a:avLst/>
@@ -2961,8 +2961,8 @@
                         <wps:cNvSpPr/>
                         <wps:spPr>
                           <a:xfrm>
-                            <a:off x="3732480" y="1776600"/>
-                            <a:ext cx="83880" cy="169560"/>
+                            <a:off x="3733200" y="1777320"/>
+                            <a:ext cx="83160" cy="168840"/>
                           </a:xfrm>
                           <a:custGeom>
                             <a:avLst/>
@@ -3012,8 +3012,8 @@
                         <wps:cNvSpPr/>
                         <wps:spPr>
                           <a:xfrm>
-                            <a:off x="3784680" y="1856880"/>
-                            <a:ext cx="61560" cy="85680"/>
+                            <a:off x="3785400" y="1857240"/>
+                            <a:ext cx="60840" cy="84960"/>
                           </a:xfrm>
                           <a:custGeom>
                             <a:avLst/>
@@ -3083,8 +3083,8 @@
                         <wps:cNvSpPr/>
                         <wps:spPr>
                           <a:xfrm>
-                            <a:off x="3887640" y="1852200"/>
-                            <a:ext cx="66600" cy="65520"/>
+                            <a:off x="3888000" y="1852920"/>
+                            <a:ext cx="65880" cy="64800"/>
                           </a:xfrm>
                           <a:custGeom>
                             <a:avLst/>
@@ -3139,8 +3139,8 @@
                         <wps:cNvSpPr/>
                         <wps:spPr>
                           <a:xfrm>
-                            <a:off x="3956040" y="1751400"/>
-                            <a:ext cx="142920" cy="240840"/>
+                            <a:off x="3956760" y="1752120"/>
+                            <a:ext cx="142200" cy="240120"/>
                           </a:xfrm>
                           <a:custGeom>
                             <a:avLst/>
@@ -3190,8 +3190,8 @@
                         <wps:cNvSpPr/>
                         <wps:spPr>
                           <a:xfrm>
-                            <a:off x="4091400" y="1844640"/>
-                            <a:ext cx="60840" cy="83880"/>
+                            <a:off x="4092120" y="1845360"/>
+                            <a:ext cx="60480" cy="83160"/>
                           </a:xfrm>
                           <a:custGeom>
                             <a:avLst/>
@@ -3266,8 +3266,8 @@
                         <wps:cNvSpPr/>
                         <wps:spPr>
                           <a:xfrm>
-                            <a:off x="4146480" y="1856880"/>
-                            <a:ext cx="71280" cy="74880"/>
+                            <a:off x="4147200" y="1857240"/>
+                            <a:ext cx="70560" cy="74160"/>
                           </a:xfrm>
                           <a:custGeom>
                             <a:avLst/>
@@ -3332,8 +3332,8 @@
                         <wps:cNvSpPr/>
                         <wps:spPr>
                           <a:xfrm>
-                            <a:off x="4208040" y="1776600"/>
-                            <a:ext cx="66600" cy="165240"/>
+                            <a:off x="4208760" y="1777320"/>
+                            <a:ext cx="65880" cy="164520"/>
                           </a:xfrm>
                           <a:custGeom>
                             <a:avLst/>
@@ -3373,8 +3373,8 @@
                         <wps:cNvSpPr/>
                         <wps:spPr>
                           <a:xfrm>
-                            <a:off x="4273560" y="1852200"/>
-                            <a:ext cx="66600" cy="95760"/>
+                            <a:off x="4274280" y="1852920"/>
+                            <a:ext cx="65880" cy="95400"/>
                           </a:xfrm>
                           <a:custGeom>
                             <a:avLst/>
@@ -3439,8 +3439,8 @@
                         <wps:cNvSpPr/>
                         <wps:spPr>
                           <a:xfrm>
-                            <a:off x="574560" y="1571760"/>
-                            <a:ext cx="19800" cy="563400"/>
+                            <a:off x="574560" y="1572120"/>
+                            <a:ext cx="19080" cy="562680"/>
                           </a:xfrm>
                           <a:custGeom>
                             <a:avLst/>
@@ -3505,8 +3505,8 @@
                         <wps:cNvSpPr/>
                         <wps:spPr>
                           <a:xfrm>
-                            <a:off x="574560" y="2162160"/>
-                            <a:ext cx="1090800" cy="18360"/>
+                            <a:off x="574560" y="2162880"/>
+                            <a:ext cx="1090440" cy="17640"/>
                           </a:xfrm>
                           <a:custGeom>
                             <a:avLst/>
@@ -3591,8 +3591,8 @@
                         <wps:cNvSpPr/>
                         <wps:spPr>
                           <a:xfrm>
-                            <a:off x="584280" y="1562760"/>
-                            <a:ext cx="1106640" cy="47520"/>
+                            <a:off x="584280" y="1563480"/>
+                            <a:ext cx="1106280" cy="47160"/>
                           </a:xfrm>
                           <a:custGeom>
                             <a:avLst/>
@@ -3677,8 +3677,8 @@
                         <wps:cNvSpPr/>
                         <wps:spPr>
                           <a:xfrm>
-                            <a:off x="1690200" y="1693440"/>
-                            <a:ext cx="720" cy="97920"/>
+                            <a:off x="1690200" y="1694160"/>
+                            <a:ext cx="720" cy="97200"/>
                           </a:xfrm>
                           <a:prstGeom prst="ellipse">
                             <a:avLst/>
@@ -3703,8 +3703,8 @@
                         <wps:cNvSpPr/>
                         <wps:spPr>
                           <a:xfrm>
-                            <a:off x="1679040" y="1591920"/>
-                            <a:ext cx="9000" cy="546840"/>
+                            <a:off x="1679040" y="1592640"/>
+                            <a:ext cx="8280" cy="546120"/>
                           </a:xfrm>
                           <a:custGeom>
                             <a:avLst/>
@@ -3769,8 +3769,8 @@
                         <wps:cNvSpPr/>
                         <wps:spPr>
                           <a:xfrm>
-                            <a:off x="2113200" y="1596240"/>
-                            <a:ext cx="19800" cy="546840"/>
+                            <a:off x="2113200" y="1596960"/>
+                            <a:ext cx="19080" cy="546120"/>
                           </a:xfrm>
                           <a:custGeom>
                             <a:avLst/>
@@ -3825,8 +3825,8 @@
                         <wps:cNvSpPr/>
                         <wps:spPr>
                           <a:xfrm>
-                            <a:off x="2091600" y="2188080"/>
-                            <a:ext cx="1066320" cy="18360"/>
+                            <a:off x="2091600" y="2188800"/>
+                            <a:ext cx="1066320" cy="17640"/>
                           </a:xfrm>
                           <a:custGeom>
                             <a:avLst/>
@@ -3916,8 +3916,8 @@
                         <wps:cNvSpPr/>
                         <wps:spPr>
                           <a:xfrm>
-                            <a:off x="2142000" y="1550160"/>
-                            <a:ext cx="845280" cy="30960"/>
+                            <a:off x="2142000" y="1550520"/>
+                            <a:ext cx="845280" cy="30600"/>
                           </a:xfrm>
                           <a:custGeom>
                             <a:avLst/>
@@ -3992,8 +3992,8 @@
                         <wps:cNvSpPr/>
                         <wps:spPr>
                           <a:xfrm>
-                            <a:off x="3130560" y="1558800"/>
-                            <a:ext cx="7560" cy="577080"/>
+                            <a:off x="3131280" y="1559520"/>
+                            <a:ext cx="6840" cy="576720"/>
                           </a:xfrm>
                           <a:custGeom>
                             <a:avLst/>
@@ -4048,8 +4048,8 @@
                         <wps:cNvSpPr/>
                         <wps:spPr>
                           <a:xfrm>
-                            <a:off x="3441600" y="1579320"/>
-                            <a:ext cx="10800" cy="622440"/>
+                            <a:off x="3442320" y="1580040"/>
+                            <a:ext cx="10080" cy="621720"/>
                           </a:xfrm>
                           <a:custGeom>
                             <a:avLst/>
@@ -4104,8 +4104,8 @@
                         <wps:cNvSpPr/>
                         <wps:spPr>
                           <a:xfrm>
-                            <a:off x="3427200" y="2083320"/>
-                            <a:ext cx="995040" cy="123120"/>
+                            <a:off x="3427560" y="2084040"/>
+                            <a:ext cx="994320" cy="122400"/>
                           </a:xfrm>
                           <a:custGeom>
                             <a:avLst/>
@@ -4210,8 +4210,8 @@
                         <wps:cNvSpPr/>
                         <wps:spPr>
                           <a:xfrm>
-                            <a:off x="3438000" y="1494720"/>
-                            <a:ext cx="890280" cy="73080"/>
+                            <a:off x="3438360" y="1495440"/>
+                            <a:ext cx="889560" cy="72360"/>
                           </a:xfrm>
                           <a:custGeom>
                             <a:avLst/>
@@ -4291,8 +4291,8 @@
                         <wps:cNvSpPr/>
                         <wps:spPr>
                           <a:xfrm>
-                            <a:off x="4418280" y="1454760"/>
-                            <a:ext cx="1440" cy="680040"/>
+                            <a:off x="4419000" y="1455480"/>
+                            <a:ext cx="720" cy="679320"/>
                           </a:xfrm>
                           <a:custGeom>
                             <a:avLst/>
@@ -4357,8 +4357,8 @@
                         <wps:cNvSpPr/>
                         <wps:spPr>
                           <a:xfrm>
-                            <a:off x="40680" y="1802880"/>
-                            <a:ext cx="4320" cy="198000"/>
+                            <a:off x="40680" y="1803240"/>
+                            <a:ext cx="3960" cy="197640"/>
                           </a:xfrm>
                           <a:custGeom>
                             <a:avLst/>
@@ -4413,8 +4413,8 @@
                         <wps:cNvSpPr/>
                         <wps:spPr>
                           <a:xfrm>
-                            <a:off x="0" y="1802160"/>
-                            <a:ext cx="139680" cy="114480"/>
+                            <a:off x="0" y="1802880"/>
+                            <a:ext cx="138960" cy="113760"/>
                           </a:xfrm>
                           <a:custGeom>
                             <a:avLst/>
@@ -4484,8 +4484,8 @@
                         <wps:cNvSpPr/>
                         <wps:spPr>
                           <a:xfrm>
-                            <a:off x="160200" y="1779840"/>
-                            <a:ext cx="133200" cy="238680"/>
+                            <a:off x="160200" y="1780560"/>
+                            <a:ext cx="132840" cy="237960"/>
                           </a:xfrm>
                           <a:custGeom>
                             <a:avLst/>
@@ -4561,7 +4561,7 @@
                         <wps:spPr>
                           <a:xfrm>
                             <a:off x="1947600" y="961920"/>
-                            <a:ext cx="89640" cy="170280"/>
+                            <a:ext cx="88920" cy="170280"/>
                           </a:xfrm>
                           <a:custGeom>
                             <a:avLst/>
@@ -4632,7 +4632,7 @@
                         <wps:spPr>
                           <a:xfrm>
                             <a:off x="2054880" y="975240"/>
-                            <a:ext cx="107280" cy="257760"/>
+                            <a:ext cx="106560" cy="257760"/>
                           </a:xfrm>
                           <a:custGeom>
                             <a:avLst/>
@@ -4747,8 +4747,8 @@
                         <wps:cNvSpPr/>
                         <wps:spPr>
                           <a:xfrm>
-                            <a:off x="2216880" y="1113120"/>
-                            <a:ext cx="26640" cy="10800"/>
+                            <a:off x="2216880" y="1113840"/>
+                            <a:ext cx="25920" cy="10080"/>
                           </a:xfrm>
                           <a:custGeom>
                             <a:avLst/>
@@ -4788,8 +4788,8 @@
                         <wps:cNvSpPr/>
                         <wps:spPr>
                           <a:xfrm>
-                            <a:off x="2333160" y="989280"/>
-                            <a:ext cx="86400" cy="205920"/>
+                            <a:off x="2333520" y="989280"/>
+                            <a:ext cx="85680" cy="205920"/>
                           </a:xfrm>
                           <a:custGeom>
                             <a:avLst/>
@@ -4889,8 +4889,8 @@
                         <wps:cNvSpPr/>
                         <wps:spPr>
                           <a:xfrm>
-                            <a:off x="2458800" y="996840"/>
-                            <a:ext cx="65520" cy="103680"/>
+                            <a:off x="2459520" y="996840"/>
+                            <a:ext cx="64800" cy="102960"/>
                           </a:xfrm>
                           <a:custGeom>
                             <a:avLst/>
@@ -4980,8 +4980,8 @@
                         <wps:cNvSpPr/>
                         <wps:spPr>
                           <a:xfrm>
-                            <a:off x="2582640" y="1015200"/>
-                            <a:ext cx="49680" cy="73080"/>
+                            <a:off x="2583360" y="1015200"/>
+                            <a:ext cx="48960" cy="72360"/>
                           </a:xfrm>
                           <a:custGeom>
                             <a:avLst/>
@@ -5046,8 +5046,8 @@
                         <wps:cNvSpPr/>
                         <wps:spPr>
                           <a:xfrm>
-                            <a:off x="2681640" y="977400"/>
-                            <a:ext cx="76680" cy="109080"/>
+                            <a:off x="2682360" y="977400"/>
+                            <a:ext cx="76320" cy="108720"/>
                           </a:xfrm>
                           <a:custGeom>
                             <a:avLst/>
@@ -5107,8 +5107,8 @@
                         <wps:cNvSpPr/>
                         <wps:spPr>
                           <a:xfrm>
-                            <a:off x="2806560" y="994320"/>
-                            <a:ext cx="10800" cy="108000"/>
+                            <a:off x="2807280" y="994320"/>
+                            <a:ext cx="10080" cy="107280"/>
                           </a:xfrm>
                           <a:custGeom>
                             <a:avLst/>
@@ -5153,8 +5153,8 @@
                         <wps:cNvSpPr/>
                         <wps:spPr>
                           <a:xfrm>
-                            <a:off x="2784960" y="969480"/>
-                            <a:ext cx="114480" cy="76680"/>
+                            <a:off x="2785680" y="969480"/>
+                            <a:ext cx="113760" cy="76320"/>
                           </a:xfrm>
                           <a:custGeom>
                             <a:avLst/>
@@ -5215,7 +5215,7 @@
                         <wps:spPr>
                           <a:xfrm>
                             <a:off x="536400" y="815400"/>
-                            <a:ext cx="9360" cy="513720"/>
+                            <a:ext cx="9000" cy="513720"/>
                           </a:xfrm>
                           <a:custGeom>
                             <a:avLst/>
@@ -5275,8 +5275,8 @@
                         <wps:cNvSpPr/>
                         <wps:spPr>
                           <a:xfrm>
-                            <a:off x="565200" y="1282680"/>
-                            <a:ext cx="3961800" cy="59040"/>
+                            <a:off x="565200" y="1283400"/>
+                            <a:ext cx="3961800" cy="58320"/>
                           </a:xfrm>
                           <a:custGeom>
                             <a:avLst/>
@@ -5492,7 +5492,7 @@
                         <wps:spPr>
                           <a:xfrm>
                             <a:off x="590040" y="713880"/>
-                            <a:ext cx="3816360" cy="114480"/>
+                            <a:ext cx="3816360" cy="113760"/>
                           </a:xfrm>
                           <a:custGeom>
                             <a:avLst/>
@@ -5692,8 +5692,8 @@
                         <wps:cNvSpPr/>
                         <wps:spPr>
                           <a:xfrm>
-                            <a:off x="4447080" y="804600"/>
-                            <a:ext cx="47520" cy="431640"/>
+                            <a:off x="4447440" y="804600"/>
+                            <a:ext cx="47160" cy="431640"/>
                           </a:xfrm>
                           <a:custGeom>
                             <a:avLst/>
@@ -5759,7 +5759,7 @@
                         <wps:spPr>
                           <a:xfrm>
                             <a:off x="50040" y="885240"/>
-                            <a:ext cx="108000" cy="220320"/>
+                            <a:ext cx="107280" cy="220320"/>
                           </a:xfrm>
                           <a:custGeom>
                             <a:avLst/>
@@ -5835,7 +5835,7 @@
                         <wps:spPr>
                           <a:xfrm>
                             <a:off x="203760" y="929520"/>
-                            <a:ext cx="108000" cy="312480"/>
+                            <a:ext cx="107280" cy="312480"/>
                           </a:xfrm>
                           <a:custGeom>
                             <a:avLst/>
@@ -5946,7 +5946,7 @@
                         <wps:spPr>
                           <a:xfrm>
                             <a:off x="788760" y="201240"/>
-                            <a:ext cx="104760" cy="262080"/>
+                            <a:ext cx="104040" cy="261720"/>
                           </a:xfrm>
                           <a:custGeom>
                             <a:avLst/>
@@ -6032,7 +6032,7 @@
                         <wps:spPr>
                           <a:xfrm>
                             <a:off x="860400" y="352440"/>
-                            <a:ext cx="89640" cy="83160"/>
+                            <a:ext cx="88920" cy="82440"/>
                           </a:xfrm>
                           <a:custGeom>
                             <a:avLst/>
@@ -6098,7 +6098,7 @@
                         <wps:spPr>
                           <a:xfrm>
                             <a:off x="964080" y="457200"/>
-                            <a:ext cx="16560" cy="6480"/>
+                            <a:ext cx="15840" cy="5760"/>
                           </a:xfrm>
                           <a:custGeom>
                             <a:avLst/>
@@ -6139,7 +6139,7 @@
                         <wps:spPr>
                           <a:xfrm>
                             <a:off x="1098720" y="332640"/>
-                            <a:ext cx="64800" cy="108000"/>
+                            <a:ext cx="64080" cy="107280"/>
                           </a:xfrm>
                           <a:custGeom>
                             <a:avLst/>
@@ -6200,7 +6200,7 @@
                         <wps:spPr>
                           <a:xfrm>
                             <a:off x="1168920" y="341640"/>
-                            <a:ext cx="57960" cy="97200"/>
+                            <a:ext cx="57240" cy="96480"/>
                           </a:xfrm>
                           <a:custGeom>
                             <a:avLst/>
@@ -6276,7 +6276,7 @@
                         <wps:spPr>
                           <a:xfrm>
                             <a:off x="1243800" y="343440"/>
-                            <a:ext cx="54000" cy="93960"/>
+                            <a:ext cx="53280" cy="93240"/>
                           </a:xfrm>
                           <a:custGeom>
                             <a:avLst/>
@@ -6357,7 +6357,7 @@
                         <wps:spPr>
                           <a:xfrm>
                             <a:off x="1367640" y="234360"/>
-                            <a:ext cx="55080" cy="210960"/>
+                            <a:ext cx="54720" cy="210240"/>
                           </a:xfrm>
                           <a:custGeom>
                             <a:avLst/>
@@ -6418,7 +6418,7 @@
                         <wps:spPr>
                           <a:xfrm>
                             <a:off x="1366560" y="348120"/>
-                            <a:ext cx="41400" cy="15120"/>
+                            <a:ext cx="40680" cy="14760"/>
                           </a:xfrm>
                           <a:custGeom>
                             <a:avLst/>
@@ -6464,7 +6464,7 @@
                         <wps:spPr>
                           <a:xfrm>
                             <a:off x="1784880" y="173880"/>
-                            <a:ext cx="123120" cy="252000"/>
+                            <a:ext cx="122400" cy="251640"/>
                           </a:xfrm>
                           <a:custGeom>
                             <a:avLst/>
@@ -6545,7 +6545,7 @@
                         <wps:spPr>
                           <a:xfrm>
                             <a:off x="1868760" y="353520"/>
-                            <a:ext cx="76680" cy="68760"/>
+                            <a:ext cx="76320" cy="68040"/>
                           </a:xfrm>
                           <a:custGeom>
                             <a:avLst/>
@@ -6611,7 +6611,7 @@
                         <wps:spPr>
                           <a:xfrm>
                             <a:off x="1959480" y="439920"/>
-                            <a:ext cx="69840" cy="10800"/>
+                            <a:ext cx="69120" cy="10080"/>
                           </a:xfrm>
                           <a:custGeom>
                             <a:avLst/>
@@ -6652,7 +6652,7 @@
                         <wps:spPr>
                           <a:xfrm>
                             <a:off x="2098080" y="323280"/>
-                            <a:ext cx="95400" cy="112320"/>
+                            <a:ext cx="94680" cy="111600"/>
                           </a:xfrm>
                           <a:custGeom>
                             <a:avLst/>
@@ -6708,7 +6708,7 @@
                         <wps:spPr>
                           <a:xfrm>
                             <a:off x="2201040" y="332640"/>
-                            <a:ext cx="69120" cy="110520"/>
+                            <a:ext cx="68760" cy="109800"/>
                           </a:xfrm>
                           <a:custGeom>
                             <a:avLst/>
@@ -6793,8 +6793,8 @@
                         <wps:cNvSpPr/>
                         <wps:spPr>
                           <a:xfrm>
-                            <a:off x="2323440" y="323280"/>
-                            <a:ext cx="69840" cy="86400"/>
+                            <a:off x="2324160" y="323280"/>
+                            <a:ext cx="69120" cy="85680"/>
                           </a:xfrm>
                           <a:custGeom>
                             <a:avLst/>
@@ -6854,8 +6854,8 @@
                         <wps:cNvSpPr/>
                         <wps:spPr>
                           <a:xfrm>
-                            <a:off x="2774880" y="165240"/>
-                            <a:ext cx="140400" cy="294120"/>
+                            <a:off x="2775600" y="165240"/>
+                            <a:ext cx="139680" cy="293400"/>
                           </a:xfrm>
                           <a:custGeom>
                             <a:avLst/>
@@ -6935,8 +6935,8 @@
                         <wps:cNvSpPr/>
                         <wps:spPr>
                           <a:xfrm>
-                            <a:off x="2886840" y="343440"/>
-                            <a:ext cx="88200" cy="106200"/>
+                            <a:off x="2887200" y="343440"/>
+                            <a:ext cx="87480" cy="105480"/>
                           </a:xfrm>
                           <a:custGeom>
                             <a:avLst/>
@@ -6991,8 +6991,8 @@
                         <wps:cNvSpPr/>
                         <wps:spPr>
                           <a:xfrm>
-                            <a:off x="2980080" y="457200"/>
-                            <a:ext cx="57960" cy="6480"/>
+                            <a:off x="2980800" y="457200"/>
+                            <a:ext cx="57240" cy="5760"/>
                           </a:xfrm>
                           <a:custGeom>
                             <a:avLst/>
@@ -7032,8 +7032,8 @@
                         <wps:cNvSpPr/>
                         <wps:spPr>
                           <a:xfrm>
-                            <a:off x="3117960" y="337320"/>
-                            <a:ext cx="66600" cy="117360"/>
+                            <a:off x="3118320" y="337320"/>
+                            <a:ext cx="65880" cy="117000"/>
                           </a:xfrm>
                           <a:custGeom>
                             <a:avLst/>
@@ -7108,8 +7108,8 @@
                         <wps:cNvSpPr/>
                         <wps:spPr>
                           <a:xfrm>
-                            <a:off x="3206160" y="356760"/>
-                            <a:ext cx="76320" cy="55800"/>
+                            <a:off x="3206880" y="356760"/>
+                            <a:ext cx="75600" cy="55080"/>
                           </a:xfrm>
                           <a:custGeom>
                             <a:avLst/>
@@ -7159,8 +7159,8 @@
                         <wps:cNvSpPr/>
                         <wps:spPr>
                           <a:xfrm>
-                            <a:off x="3252600" y="348120"/>
-                            <a:ext cx="98280" cy="95760"/>
+                            <a:off x="3252960" y="348120"/>
+                            <a:ext cx="97920" cy="95400"/>
                           </a:xfrm>
                           <a:custGeom>
                             <a:avLst/>
@@ -7220,8 +7220,8 @@
                         <wps:cNvSpPr/>
                         <wps:spPr>
                           <a:xfrm>
-                            <a:off x="3344400" y="343440"/>
-                            <a:ext cx="76680" cy="116280"/>
+                            <a:off x="3345120" y="343440"/>
+                            <a:ext cx="76320" cy="115560"/>
                           </a:xfrm>
                           <a:custGeom>
                             <a:avLst/>
@@ -7306,8 +7306,8 @@
                         <wps:cNvSpPr/>
                         <wps:spPr>
                           <a:xfrm>
-                            <a:off x="3434760" y="372600"/>
-                            <a:ext cx="16560" cy="161280"/>
+                            <a:off x="3435480" y="372600"/>
+                            <a:ext cx="15840" cy="160560"/>
                           </a:xfrm>
                           <a:custGeom>
                             <a:avLst/>
@@ -7347,8 +7347,8 @@
                         <wps:cNvSpPr/>
                         <wps:spPr>
                           <a:xfrm>
-                            <a:off x="3457080" y="372240"/>
-                            <a:ext cx="59040" cy="82440"/>
+                            <a:off x="3457440" y="372240"/>
+                            <a:ext cx="58320" cy="82080"/>
                           </a:xfrm>
                           <a:custGeom>
                             <a:avLst/>
@@ -7403,8 +7403,8 @@
                         <wps:cNvSpPr/>
                         <wps:spPr>
                           <a:xfrm>
-                            <a:off x="3764160" y="222840"/>
-                            <a:ext cx="97920" cy="251640"/>
+                            <a:off x="3764880" y="222840"/>
+                            <a:ext cx="97200" cy="250920"/>
                           </a:xfrm>
                           <a:custGeom>
                             <a:avLst/>
@@ -7494,8 +7494,8 @@
                         <wps:cNvSpPr/>
                         <wps:spPr>
                           <a:xfrm>
-                            <a:off x="3858840" y="366480"/>
-                            <a:ext cx="76680" cy="100440"/>
+                            <a:off x="3859560" y="366480"/>
+                            <a:ext cx="76320" cy="99720"/>
                           </a:xfrm>
                           <a:custGeom>
                             <a:avLst/>
@@ -7560,8 +7560,8 @@
                         <wps:cNvSpPr/>
                         <wps:spPr>
                           <a:xfrm>
-                            <a:off x="3944160" y="490680"/>
-                            <a:ext cx="83160" cy="10800"/>
+                            <a:off x="3944520" y="490680"/>
+                            <a:ext cx="82440" cy="10080"/>
                           </a:xfrm>
                           <a:custGeom>
                             <a:avLst/>
@@ -7606,8 +7606,8 @@
                         <wps:cNvSpPr/>
                         <wps:spPr>
                           <a:xfrm>
-                            <a:off x="4055760" y="267840"/>
-                            <a:ext cx="84600" cy="241200"/>
+                            <a:off x="4056480" y="267840"/>
+                            <a:ext cx="83880" cy="240840"/>
                           </a:xfrm>
                           <a:custGeom>
                             <a:avLst/>
@@ -7687,8 +7687,8 @@
                         <wps:cNvSpPr/>
                         <wps:spPr>
                           <a:xfrm>
-                            <a:off x="4138200" y="427320"/>
-                            <a:ext cx="46440" cy="69840"/>
+                            <a:off x="4138920" y="427320"/>
+                            <a:ext cx="45720" cy="69120"/>
                           </a:xfrm>
                           <a:custGeom>
                             <a:avLst/>
@@ -7758,8 +7758,8 @@
                         <wps:cNvSpPr/>
                         <wps:spPr>
                           <a:xfrm>
-                            <a:off x="4199400" y="394200"/>
-                            <a:ext cx="109080" cy="132120"/>
+                            <a:off x="4199760" y="394200"/>
+                            <a:ext cx="108720" cy="131400"/>
                           </a:xfrm>
                           <a:custGeom>
                             <a:avLst/>
@@ -7864,8 +7864,8 @@
                         <wps:cNvSpPr/>
                         <wps:spPr>
                           <a:xfrm>
-                            <a:off x="4328640" y="391680"/>
-                            <a:ext cx="83160" cy="118080"/>
+                            <a:off x="4329360" y="391680"/>
+                            <a:ext cx="82440" cy="117360"/>
                           </a:xfrm>
                           <a:custGeom>
                             <a:avLst/>
@@ -7946,7 +7946,7 @@
                         <wps:spPr>
                           <a:xfrm>
                             <a:off x="559440" y="33480"/>
-                            <a:ext cx="4320" cy="475560"/>
+                            <a:ext cx="3960" cy="474840"/>
                           </a:xfrm>
                           <a:custGeom>
                             <a:avLst/>
@@ -8007,7 +8007,7 @@
                         <wps:spPr>
                           <a:xfrm>
                             <a:off x="562680" y="566280"/>
-                            <a:ext cx="858600" cy="18360"/>
+                            <a:ext cx="857880" cy="17640"/>
                           </a:xfrm>
                           <a:custGeom>
                             <a:avLst/>
@@ -8093,7 +8093,7 @@
                         <wps:spPr>
                           <a:xfrm>
                             <a:off x="1549440" y="21600"/>
-                            <a:ext cx="10080" cy="491400"/>
+                            <a:ext cx="9360" cy="490680"/>
                           </a:xfrm>
                           <a:custGeom>
                             <a:avLst/>
@@ -8154,7 +8154,7 @@
                         <wps:spPr>
                           <a:xfrm>
                             <a:off x="579600" y="4320"/>
-                            <a:ext cx="925200" cy="35640"/>
+                            <a:ext cx="924480" cy="34920"/>
                           </a:xfrm>
                           <a:custGeom>
                             <a:avLst/>
@@ -8240,7 +8240,7 @@
                         <wps:spPr>
                           <a:xfrm>
                             <a:off x="1705680" y="41760"/>
-                            <a:ext cx="35640" cy="477000"/>
+                            <a:ext cx="34920" cy="476280"/>
                           </a:xfrm>
                           <a:custGeom>
                             <a:avLst/>
@@ -8316,7 +8316,7 @@
                         <wps:spPr>
                           <a:xfrm>
                             <a:off x="1708920" y="525240"/>
-                            <a:ext cx="796320" cy="17280"/>
+                            <a:ext cx="796320" cy="16560"/>
                           </a:xfrm>
                           <a:custGeom>
                             <a:avLst/>
@@ -8406,8 +8406,8 @@
                         <wps:cNvSpPr/>
                         <wps:spPr>
                           <a:xfrm>
-                            <a:off x="2496240" y="12600"/>
-                            <a:ext cx="23040" cy="493920"/>
+                            <a:off x="2496960" y="12600"/>
+                            <a:ext cx="22320" cy="493560"/>
                           </a:xfrm>
                           <a:custGeom>
                             <a:avLst/>
@@ -8483,7 +8483,7 @@
                         <wps:spPr>
                           <a:xfrm>
                             <a:off x="1705680" y="17280"/>
-                            <a:ext cx="763200" cy="10800"/>
+                            <a:ext cx="763200" cy="10080"/>
                           </a:xfrm>
                           <a:custGeom>
                             <a:avLst/>
@@ -8553,8 +8553,8 @@
                         <wps:cNvSpPr/>
                         <wps:spPr>
                           <a:xfrm>
-                            <a:off x="2695680" y="12600"/>
-                            <a:ext cx="24840" cy="531000"/>
+                            <a:off x="2696040" y="12600"/>
+                            <a:ext cx="24120" cy="530280"/>
                           </a:xfrm>
                           <a:custGeom>
                             <a:avLst/>
@@ -8619,8 +8619,8 @@
                         <wps:cNvSpPr/>
                         <wps:spPr>
                           <a:xfrm>
-                            <a:off x="2703240" y="568800"/>
-                            <a:ext cx="855360" cy="19080"/>
+                            <a:off x="2703960" y="568800"/>
+                            <a:ext cx="854640" cy="18360"/>
                           </a:xfrm>
                           <a:custGeom>
                             <a:avLst/>
@@ -8710,8 +8710,8 @@
                         <wps:cNvSpPr/>
                         <wps:spPr>
                           <a:xfrm>
-                            <a:off x="2685960" y="0"/>
-                            <a:ext cx="869400" cy="18360"/>
+                            <a:off x="2686680" y="0"/>
+                            <a:ext cx="868680" cy="17640"/>
                           </a:xfrm>
                           <a:custGeom>
                             <a:avLst/>
@@ -8791,8 +8791,8 @@
                         <wps:cNvSpPr/>
                         <wps:spPr>
                           <a:xfrm>
-                            <a:off x="3560400" y="20160"/>
-                            <a:ext cx="23040" cy="622800"/>
+                            <a:off x="3561120" y="20160"/>
+                            <a:ext cx="22320" cy="622440"/>
                           </a:xfrm>
                           <a:custGeom>
                             <a:avLst/>
@@ -8847,8 +8847,8 @@
                         <wps:cNvSpPr/>
                         <wps:spPr>
                           <a:xfrm>
-                            <a:off x="3690000" y="38160"/>
-                            <a:ext cx="19800" cy="610200"/>
+                            <a:off x="3690720" y="38160"/>
+                            <a:ext cx="19080" cy="609480"/>
                           </a:xfrm>
                           <a:custGeom>
                             <a:avLst/>
@@ -8918,8 +8918,8 @@
                         <wps:cNvSpPr/>
                         <wps:spPr>
                           <a:xfrm>
-                            <a:off x="3680640" y="612720"/>
-                            <a:ext cx="930960" cy="39960"/>
+                            <a:off x="3681000" y="612720"/>
+                            <a:ext cx="930240" cy="39240"/>
                           </a:xfrm>
                           <a:custGeom>
                             <a:avLst/>
@@ -9019,8 +9019,8 @@
                         <wps:cNvSpPr/>
                         <wps:spPr>
                           <a:xfrm>
-                            <a:off x="4585320" y="151200"/>
-                            <a:ext cx="16560" cy="450720"/>
+                            <a:off x="4586040" y="151200"/>
+                            <a:ext cx="15840" cy="450360"/>
                           </a:xfrm>
                           <a:custGeom>
                             <a:avLst/>
@@ -9070,8 +9070,8 @@
                         <wps:cNvSpPr/>
                         <wps:spPr>
                           <a:xfrm>
-                            <a:off x="3689280" y="29160"/>
-                            <a:ext cx="837000" cy="30960"/>
+                            <a:off x="3690000" y="29160"/>
+                            <a:ext cx="836280" cy="30600"/>
                           </a:xfrm>
                           <a:custGeom>
                             <a:avLst/>
@@ -9152,7 +9152,7 @@
                         <wps:spPr>
                           <a:xfrm>
                             <a:off x="59040" y="124560"/>
-                            <a:ext cx="139680" cy="260280"/>
+                            <a:ext cx="138960" cy="259560"/>
                           </a:xfrm>
                           <a:custGeom>
                             <a:avLst/>
@@ -9228,7 +9228,7 @@
                         <wps:spPr>
                           <a:xfrm>
                             <a:off x="245160" y="87480"/>
-                            <a:ext cx="151920" cy="280800"/>
+                            <a:ext cx="151200" cy="280080"/>
                           </a:xfrm>
                           <a:custGeom>
                             <a:avLst/>
@@ -9303,7 +9303,7 @@
           <mc:Fallback>
             <w:pict>
               <v:group id="shape_0" alt="officeArt object" style="position:absolute;margin-left:21.15pt;margin-top:40.55pt;width:363.1pt;height:173.75pt" coordorigin="423,811" coordsize="7262,3475">
-                <v:oval id="shape_0" path="l-2147483648,-2147483643l-2147483628,-2147483627l-2147483648,-2147483643l-2147483626,-2147483625xe" stroked="t" o:allowincell="f" style="position:absolute;left:3085;top:3478;width:0;height:153;mso-wrap-style:none;v-text-anchor:middle">
+                <v:oval id="shape_0" path="l-2147483648,-2147483643l-2147483628,-2147483627l-2147483648,-2147483643l-2147483626,-2147483625xe" stroked="t" o:allowincell="f" style="position:absolute;left:3085;top:3479;width:0;height:152;mso-wrap-style:none;v-text-anchor:middle">
                   <v:fill o:detectmouseclick="t" on="false"/>
                   <v:stroke color="#fc3142" weight="19800" joinstyle="round" endcap="round"/>
                   <w10:wrap type="topAndBottom"/>
@@ -12448,11 +12448,20 @@
             </w:pPr>
             <w:r>
               <w:rPr>
+                <w:color w:val="FF4000"/>
                 <w:sz w:val="20"/>
                 <w:szCs w:val="20"/>
                 <w:lang w:val="es-ES_tradnl"/>
               </w:rPr>
-              <w:t>Añade un nuevo usuario al sistema.</w:t>
+              <w:t>Añade</w:t>
+            </w:r>
+            <w:r>
+              <w:rPr>
+                <w:sz w:val="20"/>
+                <w:szCs w:val="20"/>
+                <w:lang w:val="es-ES_tradnl"/>
+              </w:rPr>
+              <w:t xml:space="preserve"> un nuevo usuario al sistema.</w:t>
             </w:r>
           </w:p>
         </w:tc>
@@ -12847,11 +12856,20 @@
             </w:pPr>
             <w:r>
               <w:rPr>
+                <w:color w:val="FF4000"/>
                 <w:sz w:val="20"/>
                 <w:szCs w:val="20"/>
                 <w:lang w:val="es-ES_tradnl"/>
               </w:rPr>
-              <w:t>Lista todos los usuarios existentes en el sistema.</w:t>
+              <w:t>Lista todos los usuarios</w:t>
+            </w:r>
+            <w:r>
+              <w:rPr>
+                <w:sz w:val="20"/>
+                <w:szCs w:val="20"/>
+                <w:lang w:val="es-ES_tradnl"/>
+              </w:rPr>
+              <w:t xml:space="preserve"> existentes en el sistema.</w:t>
             </w:r>
           </w:p>
         </w:tc>
@@ -13018,13 +13036,12 @@
               </w:numPr>
               <w:ind w:left="218" w:right="0" w:hanging="218"/>
               <w:rPr>
-                <w:sz w:val="20"/>
-                <w:szCs w:val="20"/>
-                <w:lang w:val="es-ES_tradnl"/>
+                <w:color w:val="FF4000"/>
               </w:rPr>
             </w:pPr>
             <w:r>
               <w:rPr>
+                <w:color w:val="FF4000"/>
                 <w:sz w:val="20"/>
                 <w:szCs w:val="20"/>
                 <w:lang w:val="es-ES_tradnl"/>
@@ -13095,13 +13112,12 @@
               </w:numPr>
               <w:ind w:left="218" w:right="0" w:hanging="218"/>
               <w:rPr>
-                <w:sz w:val="20"/>
-                <w:szCs w:val="20"/>
-                <w:lang w:val="es-ES_tradnl"/>
+                <w:color w:val="FF4000"/>
               </w:rPr>
             </w:pPr>
             <w:r>
               <w:rPr>
+                <w:color w:val="FF4000"/>
                 <w:sz w:val="20"/>
                 <w:szCs w:val="20"/>
                 <w:lang w:val="es-ES_tradnl"/>
@@ -13397,21 +13413,7 @@
                 <w:b/>
                 <w:bCs/>
               </w:rPr>
-              <w:t>sudo cha</w:t>
-            </w:r>
-            <w:r>
-              <w:rPr>
-                <w:b/>
-                <w:bCs/>
-              </w:rPr>
-              <w:t>g</w:t>
-            </w:r>
-            <w:r>
-              <w:rPr>
-                <w:b/>
-                <w:bCs/>
-              </w:rPr>
-              <w:t>e -l &lt;user&gt;</w:t>
+              <w:t>sudo chage -l &lt;user&gt;</w:t>
             </w:r>
           </w:p>
         </w:tc>
@@ -13508,12 +13510,13 @@
               <w:widowControl w:val="false"/>
               <w:bidi w:val="0"/>
               <w:rPr>
-                <w:rFonts w:ascii="Helvetica Neue" w:hAnsi="Helvetica Neue" w:eastAsia="Arial Unicode MS" w:cs="Arial Unicode MS"/>
+                <w:color w:val="FF4000"/>
               </w:rPr>
             </w:pPr>
             <w:r>
               <w:rPr>
                 <w:rFonts w:eastAsia="Arial Unicode MS" w:cs="Arial Unicode MS"/>
+                <w:color w:val="FF4000"/>
               </w:rPr>
               <w:t>Añade un nuevo grupo.</w:t>
             </w:r>
@@ -13582,6 +13585,7 @@
             <w:r>
               <w:rPr>
                 <w:rFonts w:eastAsia="Arial Unicode MS" w:cs="Arial Unicode MS"/>
+                <w:color w:val="FF4000"/>
               </w:rPr>
               <w:t>Conocer los grupos a los que pertenece un usuario</w:t>
             </w:r>
@@ -13687,21 +13691,7 @@
                 <w:b/>
                 <w:bCs/>
               </w:rPr>
-              <w:t>sudo chage -M 30 -m 2 -W 7 &lt;us</w:t>
-            </w:r>
-            <w:r>
-              <w:rPr>
-                <w:b/>
-                <w:bCs/>
-              </w:rPr>
-              <w:t>er</w:t>
-            </w:r>
-            <w:r>
-              <w:rPr>
-                <w:b/>
-                <w:bCs/>
-              </w:rPr>
-              <w:t>&gt;</w:t>
+              <w:t>sudo chage -M 30 -m 2 -W 7 &lt;user&gt;</w:t>
             </w:r>
           </w:p>
         </w:tc>
@@ -13769,16 +13759,6 @@
         </w:tc>
       </w:tr>
     </w:tbl>
-    <w:p>
-      <w:pPr>
-        <w:pStyle w:val="Cuerpo2"/>
-        <w:bidi w:val="0"/>
-        <w:rPr/>
-      </w:pPr>
-      <w:r>
-        <w:rPr/>
-      </w:r>
-    </w:p>
     <w:p>
       <w:pPr>
         <w:pStyle w:val="Cuerpo2"/>
@@ -14030,15 +14010,12 @@
     </w:tbl>
     <w:p>
       <w:pPr>
-        <w:pStyle w:val="Normal"/>
+        <w:pStyle w:val="Subttulo"/>
         <w:bidi w:val="0"/>
         <w:rPr/>
       </w:pPr>
       <w:r>
         <w:rPr/>
-      </w:r>
-      <w:r>
-        <w:br w:type="page"/>
       </w:r>
     </w:p>
     <w:p>
@@ -14641,16 +14618,6 @@
       </w:pPr>
       <w:r>
         <w:rPr/>
-      </w:r>
-    </w:p>
-    <w:p>
-      <w:pPr>
-        <w:pStyle w:val="Cuerpo2"/>
-        <w:bidi w:val="0"/>
-        <w:rPr/>
-      </w:pPr>
-      <w:r>
-        <w:rPr/>
         <w:t xml:space="preserve">Editar el fichero </w:t>
       </w:r>
       <w:r>
@@ -15311,29 +15278,6 @@
         </w:tc>
       </w:tr>
     </w:tbl>
-    <w:p>
-      <w:pPr>
-        <w:pStyle w:val="Cuerpo2"/>
-        <w:bidi w:val="0"/>
-        <w:rPr/>
-      </w:pPr>
-      <w:r>
-        <w:rPr/>
-      </w:r>
-    </w:p>
-    <w:p>
-      <w:pPr>
-        <w:pStyle w:val="Subttulo"/>
-        <w:bidi w:val="0"/>
-        <w:rPr/>
-      </w:pPr>
-      <w:r>
-        <w:rPr/>
-      </w:r>
-      <w:r>
-        <w:br w:type="page"/>
-      </w:r>
-    </w:p>
     <w:p>
       <w:pPr>
         <w:pStyle w:val="Cuerpo2"/>
@@ -22030,7 +21974,7 @@
     </w:r>
     <w:r>
       <w:rPr/>
-      <w:t>2</w:t>
+      <w:t>1</w:t>
     </w:r>
     <w:r>
       <w:rPr/>
@@ -32002,7 +31946,7 @@
       <w:pageBreakBefore w:val="false"/>
       <w:widowControl/>
       <w:suppressAutoHyphens w:val="false"/>
-      <w:overflowPunct w:val="true"/>
+      <w:overflowPunct w:val="false"/>
       <w:bidi w:val="0"/>
       <w:spacing w:lineRule="auto" w:line="240" w:before="0" w:after="0"/>
       <w:ind w:left="0" w:right="0" w:hanging="0"/>
@@ -32150,7 +32094,7 @@
         <w:tab w:val="right" w:pos="9020" w:leader="none"/>
       </w:tabs>
       <w:suppressAutoHyphens w:val="false"/>
-      <w:overflowPunct w:val="true"/>
+      <w:overflowPunct w:val="false"/>
       <w:bidi w:val="0"/>
       <w:spacing w:lineRule="auto" w:line="240" w:before="0" w:after="0"/>
       <w:ind w:left="0" w:right="0" w:hanging="0"/>
@@ -32194,7 +32138,7 @@
       <w:pageBreakBefore w:val="false"/>
       <w:widowControl/>
       <w:suppressAutoHyphens w:val="false"/>
-      <w:overflowPunct w:val="true"/>
+      <w:overflowPunct w:val="false"/>
       <w:bidi w:val="0"/>
       <w:spacing w:lineRule="auto" w:line="240" w:before="0" w:after="0"/>
       <w:ind w:left="0" w:right="0" w:hanging="0"/>
@@ -32237,7 +32181,7 @@
       <w:pageBreakBefore w:val="false"/>
       <w:widowControl/>
       <w:suppressAutoHyphens w:val="false"/>
-      <w:overflowPunct w:val="true"/>
+      <w:overflowPunct w:val="false"/>
       <w:bidi w:val="0"/>
       <w:spacing w:lineRule="auto" w:line="240" w:before="0" w:after="0"/>
       <w:ind w:left="0" w:right="0" w:hanging="0"/>
@@ -32288,7 +32232,7 @@
         <w:top w:val="single" w:sz="4" w:space="3" w:color="515151"/>
       </w:pBdr>
       <w:suppressAutoHyphens w:val="false"/>
-      <w:overflowPunct w:val="true"/>
+      <w:overflowPunct w:val="false"/>
       <w:bidi w:val="0"/>
       <w:spacing w:lineRule="auto" w:line="288" w:before="360" w:after="40"/>
       <w:ind w:left="0" w:right="0" w:hanging="0"/>
@@ -32332,7 +32276,7 @@
       <w:pageBreakBefore w:val="false"/>
       <w:widowControl/>
       <w:suppressAutoHyphens w:val="false"/>
-      <w:overflowPunct w:val="true"/>
+      <w:overflowPunct w:val="false"/>
       <w:bidi w:val="0"/>
       <w:spacing w:lineRule="auto" w:line="240" w:before="0" w:after="0"/>
       <w:ind w:left="0" w:right="0" w:hanging="0"/>
@@ -32375,7 +32319,7 @@
       <w:pageBreakBefore w:val="false"/>
       <w:widowControl/>
       <w:suppressAutoHyphens w:val="false"/>
-      <w:overflowPunct w:val="true"/>
+      <w:overflowPunct w:val="false"/>
       <w:bidi w:val="0"/>
       <w:spacing w:lineRule="auto" w:line="240" w:before="0" w:after="0"/>
       <w:ind w:left="0" w:right="0" w:hanging="0"/>
@@ -32418,7 +32362,7 @@
       <w:pageBreakBefore w:val="false"/>
       <w:widowControl/>
       <w:suppressAutoHyphens w:val="false"/>
-      <w:overflowPunct w:val="true"/>
+      <w:overflowPunct w:val="false"/>
       <w:bidi w:val="0"/>
       <w:spacing w:lineRule="auto" w:line="288" w:before="160" w:after="0"/>
       <w:ind w:left="0" w:right="0" w:hanging="0"/>
@@ -32461,7 +32405,7 @@
       <w:pageBreakBefore w:val="false"/>
       <w:widowControl/>
       <w:suppressAutoHyphens w:val="false"/>
-      <w:overflowPunct w:val="true"/>
+      <w:overflowPunct w:val="false"/>
       <w:bidi w:val="0"/>
       <w:spacing w:lineRule="auto" w:line="288" w:before="160" w:after="0"/>
       <w:ind w:left="0" w:right="0" w:hanging="0"/>
@@ -32505,7 +32449,7 @@
       <w:pageBreakBefore w:val="false"/>
       <w:widowControl/>
       <w:suppressAutoHyphens w:val="false"/>
-      <w:overflowPunct w:val="true"/>
+      <w:overflowPunct w:val="false"/>
       <w:bidi w:val="0"/>
       <w:spacing w:lineRule="auto" w:line="240" w:before="0" w:after="0"/>
       <w:ind w:left="0" w:right="0" w:hanging="0"/>
@@ -32553,7 +32497,7 @@
         <w:numId w:val="0"/>
       </w:numPr>
       <w:suppressAutoHyphens w:val="false"/>
-      <w:overflowPunct w:val="true"/>
+      <w:overflowPunct w:val="false"/>
       <w:bidi w:val="0"/>
       <w:spacing w:lineRule="auto" w:line="240" w:before="200" w:after="200"/>
       <w:ind w:left="0" w:right="0" w:hanging="0"/>

</xml_diff>

<commit_message>
Working with a toy program
</commit_message>
<xml_diff>
--- a/born2beroot/DEFENSE 2.docx
+++ b/born2beroot/DEFENSE 2.docx
@@ -22,7 +22,7 @@
       </w:r>
       <w:r>
         <w:rPr/>
-        <w:t>Thursday, 9 de October de y</w:t>
+        <w:t>Friday, 7 de November de y</w:t>
       </w:r>
       <w:r>
         <w:rPr/>
@@ -254,6 +254,19 @@
                 <w:rFonts w:ascii="Times Roman" w:hAnsi="Times Roman"/>
               </w:rPr>
               <w:t>9TC8g2w2Be</w:t>
+              <w:br/>
+            </w:r>
+            <w:r>
+              <w:rPr>
+                <w:rFonts w:ascii="Times Roman" w:hAnsi="Times Roman"/>
+              </w:rPr>
+              <w:t xml:space="preserve">new: </w:t>
+            </w:r>
+            <w:r>
+              <w:rPr>
+                <w:rFonts w:ascii="Times Roman" w:hAnsi="Times Roman"/>
+              </w:rPr>
+              <w:t>88\,8M5:o$e5</w:t>
             </w:r>
           </w:p>
         </w:tc>
@@ -1480,7 +1493,7 @@
         <mc:AlternateContent>
           <mc:Choice Requires="wpg">
             <w:drawing>
-              <wp:anchor behindDoc="0" distT="142875" distB="143510" distL="140970" distR="140970" simplePos="0" locked="0" layoutInCell="0" allowOverlap="1" relativeHeight="2">
+              <wp:anchor behindDoc="0" distT="142875" distB="143510" distL="140970" distR="140335" simplePos="0" locked="0" layoutInCell="0" allowOverlap="1" relativeHeight="2">
                 <wp:simplePos x="0" y="0"/>
                 <wp:positionH relativeFrom="column">
                   <wp:posOffset>268605</wp:posOffset>
@@ -1508,8 +1521,8 @@
                         <wps:cNvSpPr/>
                         <wps:spPr>
                           <a:xfrm>
-                            <a:off x="706680" y="1785600"/>
-                            <a:ext cx="100800" cy="216000"/>
+                            <a:off x="706680" y="1786320"/>
+                            <a:ext cx="100440" cy="215280"/>
                           </a:xfrm>
                           <a:custGeom>
                             <a:avLst/>
@@ -1554,8 +1567,8 @@
                         <wps:cNvSpPr/>
                         <wps:spPr>
                           <a:xfrm>
-                            <a:off x="851040" y="1923480"/>
-                            <a:ext cx="19080" cy="25920"/>
+                            <a:off x="851040" y="1924200"/>
+                            <a:ext cx="18360" cy="25560"/>
                           </a:xfrm>
                           <a:custGeom>
                             <a:avLst/>
@@ -1600,8 +1613,8 @@
                         <wps:cNvSpPr/>
                         <wps:spPr>
                           <a:xfrm>
-                            <a:off x="829800" y="1866960"/>
-                            <a:ext cx="74880" cy="94680"/>
+                            <a:off x="829800" y="1867680"/>
+                            <a:ext cx="74160" cy="93960"/>
                           </a:xfrm>
                           <a:custGeom>
                             <a:avLst/>
@@ -1666,8 +1679,8 @@
                         <wps:cNvSpPr/>
                         <wps:spPr>
                           <a:xfrm>
-                            <a:off x="892080" y="1764720"/>
-                            <a:ext cx="50760" cy="186120"/>
+                            <a:off x="892080" y="1765440"/>
+                            <a:ext cx="50040" cy="185400"/>
                           </a:xfrm>
                           <a:custGeom>
                             <a:avLst/>
@@ -1722,8 +1735,8 @@
                         <wps:cNvSpPr/>
                         <wps:spPr>
                           <a:xfrm>
-                            <a:off x="954360" y="1859760"/>
-                            <a:ext cx="39960" cy="76680"/>
+                            <a:off x="954360" y="1860480"/>
+                            <a:ext cx="39240" cy="76320"/>
                           </a:xfrm>
                           <a:custGeom>
                             <a:avLst/>
@@ -1793,8 +1806,8 @@
                         <wps:cNvSpPr/>
                         <wps:spPr>
                           <a:xfrm>
-                            <a:off x="1033920" y="1856880"/>
-                            <a:ext cx="63000" cy="81360"/>
+                            <a:off x="1033920" y="1857240"/>
+                            <a:ext cx="62280" cy="80640"/>
                           </a:xfrm>
                           <a:custGeom>
                             <a:avLst/>
@@ -1849,8 +1862,8 @@
                         <wps:cNvSpPr/>
                         <wps:spPr>
                           <a:xfrm>
-                            <a:off x="1105560" y="1740600"/>
-                            <a:ext cx="147960" cy="298440"/>
+                            <a:off x="1105560" y="1741320"/>
+                            <a:ext cx="147240" cy="297720"/>
                           </a:xfrm>
                           <a:custGeom>
                             <a:avLst/>
@@ -1900,8 +1913,8 @@
                         <wps:cNvSpPr/>
                         <wps:spPr>
                           <a:xfrm>
-                            <a:off x="1227960" y="1875240"/>
-                            <a:ext cx="60480" cy="87480"/>
+                            <a:off x="1227960" y="1875960"/>
+                            <a:ext cx="59760" cy="87120"/>
                           </a:xfrm>
                           <a:custGeom>
                             <a:avLst/>
@@ -1981,8 +1994,8 @@
                         <wps:cNvSpPr/>
                         <wps:spPr>
                           <a:xfrm>
-                            <a:off x="1327680" y="1886760"/>
-                            <a:ext cx="54720" cy="82440"/>
+                            <a:off x="1327680" y="1887840"/>
+                            <a:ext cx="54000" cy="82080"/>
                           </a:xfrm>
                           <a:custGeom>
                             <a:avLst/>
@@ -2047,8 +2060,8 @@
                         <wps:cNvSpPr/>
                         <wps:spPr>
                           <a:xfrm>
-                            <a:off x="1381680" y="1764000"/>
-                            <a:ext cx="50760" cy="208440"/>
+                            <a:off x="1381680" y="1764720"/>
+                            <a:ext cx="50040" cy="207720"/>
                           </a:xfrm>
                           <a:custGeom>
                             <a:avLst/>
@@ -2103,8 +2116,8 @@
                         <wps:cNvSpPr/>
                         <wps:spPr>
                           <a:xfrm>
-                            <a:off x="1440360" y="1866960"/>
-                            <a:ext cx="87120" cy="113760"/>
+                            <a:off x="1440360" y="1867680"/>
+                            <a:ext cx="86400" cy="113040"/>
                           </a:xfrm>
                           <a:custGeom>
                             <a:avLst/>
@@ -2204,8 +2217,8 @@
                         <wps:cNvSpPr/>
                         <wps:spPr>
                           <a:xfrm>
-                            <a:off x="2189520" y="1719000"/>
-                            <a:ext cx="160200" cy="282600"/>
+                            <a:off x="2189520" y="1719720"/>
+                            <a:ext cx="160200" cy="281880"/>
                           </a:xfrm>
                           <a:custGeom>
                             <a:avLst/>
@@ -2260,8 +2273,8 @@
                         <wps:cNvSpPr/>
                         <wps:spPr>
                           <a:xfrm>
-                            <a:off x="2315880" y="1864440"/>
-                            <a:ext cx="68040" cy="81360"/>
+                            <a:off x="2316600" y="1865160"/>
+                            <a:ext cx="67320" cy="80640"/>
                           </a:xfrm>
                           <a:custGeom>
                             <a:avLst/>
@@ -2326,8 +2339,8 @@
                         <wps:cNvSpPr/>
                         <wps:spPr>
                           <a:xfrm>
-                            <a:off x="2374200" y="1755720"/>
-                            <a:ext cx="76320" cy="193680"/>
+                            <a:off x="2374920" y="1756440"/>
+                            <a:ext cx="75600" cy="192960"/>
                           </a:xfrm>
                           <a:custGeom>
                             <a:avLst/>
@@ -2372,8 +2385,8 @@
                         <wps:cNvSpPr/>
                         <wps:spPr>
                           <a:xfrm>
-                            <a:off x="2406600" y="1869480"/>
-                            <a:ext cx="50760" cy="84600"/>
+                            <a:off x="2407320" y="1870200"/>
+                            <a:ext cx="50040" cy="83880"/>
                           </a:xfrm>
                           <a:custGeom>
                             <a:avLst/>
@@ -2448,8 +2461,8 @@
                         <wps:cNvSpPr/>
                         <wps:spPr>
                           <a:xfrm>
-                            <a:off x="2493720" y="1869480"/>
-                            <a:ext cx="57240" cy="67320"/>
+                            <a:off x="2494440" y="1870200"/>
+                            <a:ext cx="56520" cy="66600"/>
                           </a:xfrm>
                           <a:custGeom>
                             <a:avLst/>
@@ -2504,8 +2517,8 @@
                         <wps:cNvSpPr/>
                         <wps:spPr>
                           <a:xfrm>
-                            <a:off x="2562120" y="1731600"/>
-                            <a:ext cx="167040" cy="282600"/>
+                            <a:off x="2562840" y="1732320"/>
+                            <a:ext cx="166320" cy="281880"/>
                           </a:xfrm>
                           <a:custGeom>
                             <a:avLst/>
@@ -2555,8 +2568,8 @@
                         <wps:cNvSpPr/>
                         <wps:spPr>
                           <a:xfrm>
-                            <a:off x="2703960" y="1892160"/>
-                            <a:ext cx="69120" cy="76680"/>
+                            <a:off x="2704320" y="1892880"/>
+                            <a:ext cx="68760" cy="76320"/>
                           </a:xfrm>
                           <a:custGeom>
                             <a:avLst/>
@@ -2631,8 +2644,8 @@
                         <wps:cNvSpPr/>
                         <wps:spPr>
                           <a:xfrm>
-                            <a:off x="2782440" y="1906200"/>
-                            <a:ext cx="74880" cy="59760"/>
+                            <a:off x="2783160" y="1906920"/>
+                            <a:ext cx="74160" cy="59040"/>
                           </a:xfrm>
                           <a:custGeom>
                             <a:avLst/>
@@ -2697,8 +2710,8 @@
                         <wps:cNvSpPr/>
                         <wps:spPr>
                           <a:xfrm>
-                            <a:off x="2838960" y="1807200"/>
-                            <a:ext cx="60480" cy="168840"/>
+                            <a:off x="2839680" y="1807920"/>
+                            <a:ext cx="59760" cy="168120"/>
                           </a:xfrm>
                           <a:custGeom>
                             <a:avLst/>
@@ -2753,8 +2766,8 @@
                         <wps:cNvSpPr/>
                         <wps:spPr>
                           <a:xfrm>
-                            <a:off x="2892600" y="1789560"/>
-                            <a:ext cx="91440" cy="162720"/>
+                            <a:off x="2892960" y="1789920"/>
+                            <a:ext cx="90720" cy="162000"/>
                           </a:xfrm>
                           <a:custGeom>
                             <a:avLst/>
@@ -2839,8 +2852,8 @@
                         <wps:cNvSpPr/>
                         <wps:spPr>
                           <a:xfrm>
-                            <a:off x="3529440" y="1722600"/>
-                            <a:ext cx="167760" cy="281880"/>
+                            <a:off x="3529800" y="1723320"/>
+                            <a:ext cx="167040" cy="281160"/>
                           </a:xfrm>
                           <a:custGeom>
                             <a:avLst/>
@@ -2900,8 +2913,8 @@
                         <wps:cNvSpPr/>
                         <wps:spPr>
                           <a:xfrm>
-                            <a:off x="3679200" y="1872720"/>
-                            <a:ext cx="77400" cy="67320"/>
+                            <a:off x="3679920" y="1873080"/>
+                            <a:ext cx="76680" cy="66600"/>
                           </a:xfrm>
                           <a:custGeom>
                             <a:avLst/>
@@ -2961,8 +2974,8 @@
                         <wps:cNvSpPr/>
                         <wps:spPr>
                           <a:xfrm>
-                            <a:off x="3733200" y="1777320"/>
-                            <a:ext cx="83160" cy="168840"/>
+                            <a:off x="3733920" y="1778040"/>
+                            <a:ext cx="82440" cy="168120"/>
                           </a:xfrm>
                           <a:custGeom>
                             <a:avLst/>
@@ -3012,8 +3025,8 @@
                         <wps:cNvSpPr/>
                         <wps:spPr>
                           <a:xfrm>
-                            <a:off x="3785400" y="1857240"/>
-                            <a:ext cx="60840" cy="84960"/>
+                            <a:off x="3785760" y="1857960"/>
+                            <a:ext cx="60480" cy="84600"/>
                           </a:xfrm>
                           <a:custGeom>
                             <a:avLst/>
@@ -3083,8 +3096,8 @@
                         <wps:cNvSpPr/>
                         <wps:spPr>
                           <a:xfrm>
-                            <a:off x="3888000" y="1852920"/>
-                            <a:ext cx="65880" cy="64800"/>
+                            <a:off x="3888720" y="1853640"/>
+                            <a:ext cx="65520" cy="64080"/>
                           </a:xfrm>
                           <a:custGeom>
                             <a:avLst/>
@@ -3139,8 +3152,8 @@
                         <wps:cNvSpPr/>
                         <wps:spPr>
                           <a:xfrm>
-                            <a:off x="3956760" y="1752120"/>
-                            <a:ext cx="142200" cy="240120"/>
+                            <a:off x="3957480" y="1753200"/>
+                            <a:ext cx="141480" cy="239400"/>
                           </a:xfrm>
                           <a:custGeom>
                             <a:avLst/>
@@ -3190,8 +3203,8 @@
                         <wps:cNvSpPr/>
                         <wps:spPr>
                           <a:xfrm>
-                            <a:off x="4092120" y="1845360"/>
-                            <a:ext cx="60480" cy="83160"/>
+                            <a:off x="4092480" y="1846080"/>
+                            <a:ext cx="59760" cy="82440"/>
                           </a:xfrm>
                           <a:custGeom>
                             <a:avLst/>
@@ -3266,8 +3279,8 @@
                         <wps:cNvSpPr/>
                         <wps:spPr>
                           <a:xfrm>
-                            <a:off x="4147200" y="1857240"/>
-                            <a:ext cx="70560" cy="74160"/>
+                            <a:off x="4147920" y="1857960"/>
+                            <a:ext cx="69840" cy="73800"/>
                           </a:xfrm>
                           <a:custGeom>
                             <a:avLst/>
@@ -3332,8 +3345,8 @@
                         <wps:cNvSpPr/>
                         <wps:spPr>
                           <a:xfrm>
-                            <a:off x="4208760" y="1777320"/>
-                            <a:ext cx="65880" cy="164520"/>
+                            <a:off x="4209480" y="1778040"/>
+                            <a:ext cx="65520" cy="163800"/>
                           </a:xfrm>
                           <a:custGeom>
                             <a:avLst/>
@@ -3373,8 +3386,8 @@
                         <wps:cNvSpPr/>
                         <wps:spPr>
                           <a:xfrm>
-                            <a:off x="4274280" y="1852920"/>
-                            <a:ext cx="65880" cy="95400"/>
+                            <a:off x="4275000" y="1853640"/>
+                            <a:ext cx="65520" cy="94680"/>
                           </a:xfrm>
                           <a:custGeom>
                             <a:avLst/>
@@ -3439,8 +3452,8 @@
                         <wps:cNvSpPr/>
                         <wps:spPr>
                           <a:xfrm>
-                            <a:off x="574560" y="1572120"/>
-                            <a:ext cx="19080" cy="562680"/>
+                            <a:off x="574560" y="1572840"/>
+                            <a:ext cx="18360" cy="561960"/>
                           </a:xfrm>
                           <a:custGeom>
                             <a:avLst/>
@@ -3505,8 +3518,8 @@
                         <wps:cNvSpPr/>
                         <wps:spPr>
                           <a:xfrm>
-                            <a:off x="574560" y="2162880"/>
-                            <a:ext cx="1090440" cy="17640"/>
+                            <a:off x="574560" y="2163600"/>
+                            <a:ext cx="1089720" cy="17280"/>
                           </a:xfrm>
                           <a:custGeom>
                             <a:avLst/>
@@ -3591,8 +3604,8 @@
                         <wps:cNvSpPr/>
                         <wps:spPr>
                           <a:xfrm>
-                            <a:off x="584280" y="1563480"/>
-                            <a:ext cx="1106280" cy="47160"/>
+                            <a:off x="584280" y="1563840"/>
+                            <a:ext cx="1105560" cy="46440"/>
                           </a:xfrm>
                           <a:custGeom>
                             <a:avLst/>
@@ -3677,8 +3690,8 @@
                         <wps:cNvSpPr/>
                         <wps:spPr>
                           <a:xfrm>
-                            <a:off x="1690200" y="1694160"/>
-                            <a:ext cx="720" cy="97200"/>
+                            <a:off x="1690200" y="1694880"/>
+                            <a:ext cx="720" cy="96480"/>
                           </a:xfrm>
                           <a:prstGeom prst="ellipse">
                             <a:avLst/>
@@ -3703,8 +3716,8 @@
                         <wps:cNvSpPr/>
                         <wps:spPr>
                           <a:xfrm>
-                            <a:off x="1679040" y="1592640"/>
-                            <a:ext cx="8280" cy="546120"/>
+                            <a:off x="1679040" y="1593360"/>
+                            <a:ext cx="7560" cy="545400"/>
                           </a:xfrm>
                           <a:custGeom>
                             <a:avLst/>
@@ -3769,8 +3782,8 @@
                         <wps:cNvSpPr/>
                         <wps:spPr>
                           <a:xfrm>
-                            <a:off x="2113200" y="1596960"/>
-                            <a:ext cx="19080" cy="546120"/>
+                            <a:off x="2113200" y="1597680"/>
+                            <a:ext cx="18360" cy="545400"/>
                           </a:xfrm>
                           <a:custGeom>
                             <a:avLst/>
@@ -3825,8 +3838,8 @@
                         <wps:cNvSpPr/>
                         <wps:spPr>
                           <a:xfrm>
-                            <a:off x="2091600" y="2188800"/>
-                            <a:ext cx="1066320" cy="17640"/>
+                            <a:off x="2091600" y="2189520"/>
+                            <a:ext cx="1066320" cy="17280"/>
                           </a:xfrm>
                           <a:custGeom>
                             <a:avLst/>
@@ -3916,8 +3929,8 @@
                         <wps:cNvSpPr/>
                         <wps:spPr>
                           <a:xfrm>
-                            <a:off x="2142000" y="1550520"/>
-                            <a:ext cx="845280" cy="30600"/>
+                            <a:off x="2142000" y="1551240"/>
+                            <a:ext cx="845280" cy="29880"/>
                           </a:xfrm>
                           <a:custGeom>
                             <a:avLst/>
@@ -3992,8 +4005,8 @@
                         <wps:cNvSpPr/>
                         <wps:spPr>
                           <a:xfrm>
-                            <a:off x="3131280" y="1559520"/>
-                            <a:ext cx="6840" cy="576720"/>
+                            <a:off x="3132000" y="1560240"/>
+                            <a:ext cx="6480" cy="576000"/>
                           </a:xfrm>
                           <a:custGeom>
                             <a:avLst/>
@@ -4048,8 +4061,8 @@
                         <wps:cNvSpPr/>
                         <wps:spPr>
                           <a:xfrm>
-                            <a:off x="3442320" y="1580040"/>
-                            <a:ext cx="10080" cy="621720"/>
+                            <a:off x="3443040" y="1581120"/>
+                            <a:ext cx="9360" cy="621000"/>
                           </a:xfrm>
                           <a:custGeom>
                             <a:avLst/>
@@ -4104,8 +4117,8 @@
                         <wps:cNvSpPr/>
                         <wps:spPr>
                           <a:xfrm>
-                            <a:off x="3427560" y="2084040"/>
-                            <a:ext cx="994320" cy="122400"/>
+                            <a:off x="3428280" y="2084760"/>
+                            <a:ext cx="993600" cy="122040"/>
                           </a:xfrm>
                           <a:custGeom>
                             <a:avLst/>
@@ -4210,8 +4223,8 @@
                         <wps:cNvSpPr/>
                         <wps:spPr>
                           <a:xfrm>
-                            <a:off x="3438360" y="1495440"/>
-                            <a:ext cx="889560" cy="72360"/>
+                            <a:off x="3439080" y="1496160"/>
+                            <a:ext cx="888840" cy="71640"/>
                           </a:xfrm>
                           <a:custGeom>
                             <a:avLst/>
@@ -4291,8 +4304,8 @@
                         <wps:cNvSpPr/>
                         <wps:spPr>
                           <a:xfrm>
-                            <a:off x="4419000" y="1455480"/>
-                            <a:ext cx="720" cy="679320"/>
+                            <a:off x="4419720" y="1456200"/>
+                            <a:ext cx="720" cy="678960"/>
                           </a:xfrm>
                           <a:custGeom>
                             <a:avLst/>
@@ -4357,8 +4370,8 @@
                         <wps:cNvSpPr/>
                         <wps:spPr>
                           <a:xfrm>
-                            <a:off x="40680" y="1803240"/>
-                            <a:ext cx="3960" cy="197640"/>
+                            <a:off x="40680" y="1803960"/>
+                            <a:ext cx="3240" cy="196920"/>
                           </a:xfrm>
                           <a:custGeom>
                             <a:avLst/>
@@ -4413,8 +4426,8 @@
                         <wps:cNvSpPr/>
                         <wps:spPr>
                           <a:xfrm>
-                            <a:off x="0" y="1802880"/>
-                            <a:ext cx="138960" cy="113760"/>
+                            <a:off x="0" y="1803240"/>
+                            <a:ext cx="138600" cy="113040"/>
                           </a:xfrm>
                           <a:custGeom>
                             <a:avLst/>
@@ -4484,8 +4497,8 @@
                         <wps:cNvSpPr/>
                         <wps:spPr>
                           <a:xfrm>
-                            <a:off x="160200" y="1780560"/>
-                            <a:ext cx="132840" cy="237960"/>
+                            <a:off x="160200" y="1781280"/>
+                            <a:ext cx="132120" cy="237600"/>
                           </a:xfrm>
                           <a:custGeom>
                             <a:avLst/>
@@ -4561,7 +4574,7 @@
                         <wps:spPr>
                           <a:xfrm>
                             <a:off x="1947600" y="961920"/>
-                            <a:ext cx="88920" cy="170280"/>
+                            <a:ext cx="88200" cy="170280"/>
                           </a:xfrm>
                           <a:custGeom>
                             <a:avLst/>
@@ -4632,7 +4645,7 @@
                         <wps:spPr>
                           <a:xfrm>
                             <a:off x="2054880" y="975240"/>
-                            <a:ext cx="106560" cy="257760"/>
+                            <a:ext cx="106200" cy="257760"/>
                           </a:xfrm>
                           <a:custGeom>
                             <a:avLst/>
@@ -4747,8 +4760,8 @@
                         <wps:cNvSpPr/>
                         <wps:spPr>
                           <a:xfrm>
-                            <a:off x="2216880" y="1113840"/>
-                            <a:ext cx="25920" cy="10080"/>
+                            <a:off x="2216880" y="1114560"/>
+                            <a:ext cx="25560" cy="9360"/>
                           </a:xfrm>
                           <a:custGeom>
                             <a:avLst/>
@@ -4788,8 +4801,8 @@
                         <wps:cNvSpPr/>
                         <wps:spPr>
                           <a:xfrm>
-                            <a:off x="2333520" y="989280"/>
-                            <a:ext cx="85680" cy="205920"/>
+                            <a:off x="2334240" y="989280"/>
+                            <a:ext cx="84960" cy="205920"/>
                           </a:xfrm>
                           <a:custGeom>
                             <a:avLst/>
@@ -4889,8 +4902,8 @@
                         <wps:cNvSpPr/>
                         <wps:spPr>
                           <a:xfrm>
-                            <a:off x="2459520" y="996840"/>
-                            <a:ext cx="64800" cy="102960"/>
+                            <a:off x="2459880" y="996840"/>
+                            <a:ext cx="64080" cy="102240"/>
                           </a:xfrm>
                           <a:custGeom>
                             <a:avLst/>
@@ -4980,8 +4993,8 @@
                         <wps:cNvSpPr/>
                         <wps:spPr>
                           <a:xfrm>
-                            <a:off x="2583360" y="1015200"/>
-                            <a:ext cx="48960" cy="72360"/>
+                            <a:off x="2583720" y="1015200"/>
+                            <a:ext cx="48240" cy="71640"/>
                           </a:xfrm>
                           <a:custGeom>
                             <a:avLst/>
@@ -5046,8 +5059,8 @@
                         <wps:cNvSpPr/>
                         <wps:spPr>
                           <a:xfrm>
-                            <a:off x="2682360" y="977400"/>
-                            <a:ext cx="76320" cy="108720"/>
+                            <a:off x="2682720" y="977400"/>
+                            <a:ext cx="75600" cy="108000"/>
                           </a:xfrm>
                           <a:custGeom>
                             <a:avLst/>
@@ -5107,8 +5120,8 @@
                         <wps:cNvSpPr/>
                         <wps:spPr>
                           <a:xfrm>
-                            <a:off x="2807280" y="994320"/>
-                            <a:ext cx="10080" cy="107280"/>
+                            <a:off x="2808000" y="994320"/>
+                            <a:ext cx="9360" cy="106560"/>
                           </a:xfrm>
                           <a:custGeom>
                             <a:avLst/>
@@ -5153,8 +5166,8 @@
                         <wps:cNvSpPr/>
                         <wps:spPr>
                           <a:xfrm>
-                            <a:off x="2785680" y="969480"/>
-                            <a:ext cx="113760" cy="76320"/>
+                            <a:off x="2786400" y="969480"/>
+                            <a:ext cx="113040" cy="75600"/>
                           </a:xfrm>
                           <a:custGeom>
                             <a:avLst/>
@@ -5215,7 +5228,7 @@
                         <wps:spPr>
                           <a:xfrm>
                             <a:off x="536400" y="815400"/>
-                            <a:ext cx="9000" cy="513720"/>
+                            <a:ext cx="8280" cy="513720"/>
                           </a:xfrm>
                           <a:custGeom>
                             <a:avLst/>
@@ -5275,8 +5288,8 @@
                         <wps:cNvSpPr/>
                         <wps:spPr>
                           <a:xfrm>
-                            <a:off x="565200" y="1283400"/>
-                            <a:ext cx="3961800" cy="58320"/>
+                            <a:off x="565200" y="1284120"/>
+                            <a:ext cx="3961800" cy="57960"/>
                           </a:xfrm>
                           <a:custGeom>
                             <a:avLst/>
@@ -5492,7 +5505,7 @@
                         <wps:spPr>
                           <a:xfrm>
                             <a:off x="590040" y="713880"/>
-                            <a:ext cx="3816360" cy="113760"/>
+                            <a:ext cx="3816360" cy="113040"/>
                           </a:xfrm>
                           <a:custGeom>
                             <a:avLst/>
@@ -5692,8 +5705,8 @@
                         <wps:cNvSpPr/>
                         <wps:spPr>
                           <a:xfrm>
-                            <a:off x="4447440" y="804600"/>
-                            <a:ext cx="47160" cy="431640"/>
+                            <a:off x="4448160" y="804600"/>
+                            <a:ext cx="46440" cy="431640"/>
                           </a:xfrm>
                           <a:custGeom>
                             <a:avLst/>
@@ -5759,7 +5772,7 @@
                         <wps:spPr>
                           <a:xfrm>
                             <a:off x="50040" y="885240"/>
-                            <a:ext cx="107280" cy="220320"/>
+                            <a:ext cx="106560" cy="220320"/>
                           </a:xfrm>
                           <a:custGeom>
                             <a:avLst/>
@@ -5835,7 +5848,7 @@
                         <wps:spPr>
                           <a:xfrm>
                             <a:off x="203760" y="929520"/>
-                            <a:ext cx="107280" cy="312480"/>
+                            <a:ext cx="106560" cy="312480"/>
                           </a:xfrm>
                           <a:custGeom>
                             <a:avLst/>
@@ -5946,7 +5959,7 @@
                         <wps:spPr>
                           <a:xfrm>
                             <a:off x="788760" y="201240"/>
-                            <a:ext cx="104040" cy="261720"/>
+                            <a:ext cx="103680" cy="261000"/>
                           </a:xfrm>
                           <a:custGeom>
                             <a:avLst/>
@@ -6032,7 +6045,7 @@
                         <wps:spPr>
                           <a:xfrm>
                             <a:off x="860400" y="352440"/>
-                            <a:ext cx="88920" cy="82440"/>
+                            <a:ext cx="88200" cy="82080"/>
                           </a:xfrm>
                           <a:custGeom>
                             <a:avLst/>
@@ -6098,7 +6111,7 @@
                         <wps:spPr>
                           <a:xfrm>
                             <a:off x="964080" y="457200"/>
-                            <a:ext cx="15840" cy="5760"/>
+                            <a:ext cx="15120" cy="5040"/>
                           </a:xfrm>
                           <a:custGeom>
                             <a:avLst/>
@@ -6139,7 +6152,7 @@
                         <wps:spPr>
                           <a:xfrm>
                             <a:off x="1098720" y="332640"/>
-                            <a:ext cx="64080" cy="107280"/>
+                            <a:ext cx="63360" cy="106560"/>
                           </a:xfrm>
                           <a:custGeom>
                             <a:avLst/>
@@ -6200,7 +6213,7 @@
                         <wps:spPr>
                           <a:xfrm>
                             <a:off x="1168920" y="341640"/>
-                            <a:ext cx="57240" cy="96480"/>
+                            <a:ext cx="56520" cy="95760"/>
                           </a:xfrm>
                           <a:custGeom>
                             <a:avLst/>
@@ -6276,7 +6289,7 @@
                         <wps:spPr>
                           <a:xfrm>
                             <a:off x="1243800" y="343440"/>
-                            <a:ext cx="53280" cy="93240"/>
+                            <a:ext cx="52560" cy="92880"/>
                           </a:xfrm>
                           <a:custGeom>
                             <a:avLst/>
@@ -6357,7 +6370,7 @@
                         <wps:spPr>
                           <a:xfrm>
                             <a:off x="1367640" y="234360"/>
-                            <a:ext cx="54720" cy="210240"/>
+                            <a:ext cx="54000" cy="209520"/>
                           </a:xfrm>
                           <a:custGeom>
                             <a:avLst/>
@@ -6418,7 +6431,7 @@
                         <wps:spPr>
                           <a:xfrm>
                             <a:off x="1366560" y="348120"/>
-                            <a:ext cx="40680" cy="14760"/>
+                            <a:ext cx="39960" cy="14040"/>
                           </a:xfrm>
                           <a:custGeom>
                             <a:avLst/>
@@ -6464,7 +6477,7 @@
                         <wps:spPr>
                           <a:xfrm>
                             <a:off x="1784880" y="173880"/>
-                            <a:ext cx="122400" cy="251640"/>
+                            <a:ext cx="122040" cy="250920"/>
                           </a:xfrm>
                           <a:custGeom>
                             <a:avLst/>
@@ -6545,7 +6558,7 @@
                         <wps:spPr>
                           <a:xfrm>
                             <a:off x="1868760" y="353520"/>
-                            <a:ext cx="76320" cy="68040"/>
+                            <a:ext cx="75600" cy="67320"/>
                           </a:xfrm>
                           <a:custGeom>
                             <a:avLst/>
@@ -6611,7 +6624,7 @@
                         <wps:spPr>
                           <a:xfrm>
                             <a:off x="1959480" y="439920"/>
-                            <a:ext cx="69120" cy="10080"/>
+                            <a:ext cx="68760" cy="9360"/>
                           </a:xfrm>
                           <a:custGeom>
                             <a:avLst/>
@@ -6652,7 +6665,7 @@
                         <wps:spPr>
                           <a:xfrm>
                             <a:off x="2098080" y="323280"/>
-                            <a:ext cx="94680" cy="111600"/>
+                            <a:ext cx="93960" cy="111240"/>
                           </a:xfrm>
                           <a:custGeom>
                             <a:avLst/>
@@ -6708,7 +6721,7 @@
                         <wps:spPr>
                           <a:xfrm>
                             <a:off x="2201040" y="332640"/>
-                            <a:ext cx="68760" cy="109800"/>
+                            <a:ext cx="68040" cy="109080"/>
                           </a:xfrm>
                           <a:custGeom>
                             <a:avLst/>
@@ -6793,8 +6806,8 @@
                         <wps:cNvSpPr/>
                         <wps:spPr>
                           <a:xfrm>
-                            <a:off x="2324160" y="323280"/>
-                            <a:ext cx="69120" cy="85680"/>
+                            <a:off x="2324880" y="323280"/>
+                            <a:ext cx="68760" cy="84960"/>
                           </a:xfrm>
                           <a:custGeom>
                             <a:avLst/>
@@ -6854,8 +6867,8 @@
                         <wps:cNvSpPr/>
                         <wps:spPr>
                           <a:xfrm>
-                            <a:off x="2775600" y="165240"/>
-                            <a:ext cx="139680" cy="293400"/>
+                            <a:off x="2776320" y="165240"/>
+                            <a:ext cx="138960" cy="292680"/>
                           </a:xfrm>
                           <a:custGeom>
                             <a:avLst/>
@@ -6935,8 +6948,8 @@
                         <wps:cNvSpPr/>
                         <wps:spPr>
                           <a:xfrm>
-                            <a:off x="2887200" y="343440"/>
-                            <a:ext cx="87480" cy="105480"/>
+                            <a:off x="2887920" y="343440"/>
+                            <a:ext cx="87120" cy="104760"/>
                           </a:xfrm>
                           <a:custGeom>
                             <a:avLst/>
@@ -6991,8 +7004,8 @@
                         <wps:cNvSpPr/>
                         <wps:spPr>
                           <a:xfrm>
-                            <a:off x="2980800" y="457200"/>
-                            <a:ext cx="57240" cy="5760"/>
+                            <a:off x="2981160" y="457200"/>
+                            <a:ext cx="56520" cy="5040"/>
                           </a:xfrm>
                           <a:custGeom>
                             <a:avLst/>
@@ -7032,8 +7045,8 @@
                         <wps:cNvSpPr/>
                         <wps:spPr>
                           <a:xfrm>
-                            <a:off x="3118320" y="337320"/>
-                            <a:ext cx="65880" cy="117000"/>
+                            <a:off x="3119040" y="337320"/>
+                            <a:ext cx="65520" cy="116280"/>
                           </a:xfrm>
                           <a:custGeom>
                             <a:avLst/>
@@ -7108,8 +7121,8 @@
                         <wps:cNvSpPr/>
                         <wps:spPr>
                           <a:xfrm>
-                            <a:off x="3206880" y="356760"/>
-                            <a:ext cx="75600" cy="55080"/>
+                            <a:off x="3207240" y="356760"/>
+                            <a:ext cx="74880" cy="54720"/>
                           </a:xfrm>
                           <a:custGeom>
                             <a:avLst/>
@@ -7159,8 +7172,8 @@
                         <wps:cNvSpPr/>
                         <wps:spPr>
                           <a:xfrm>
-                            <a:off x="3252960" y="348120"/>
-                            <a:ext cx="97920" cy="95400"/>
+                            <a:off x="3253680" y="348120"/>
+                            <a:ext cx="97200" cy="94680"/>
                           </a:xfrm>
                           <a:custGeom>
                             <a:avLst/>
@@ -7220,8 +7233,8 @@
                         <wps:cNvSpPr/>
                         <wps:spPr>
                           <a:xfrm>
-                            <a:off x="3345120" y="343440"/>
-                            <a:ext cx="76320" cy="115560"/>
+                            <a:off x="3345840" y="343440"/>
+                            <a:ext cx="75600" cy="114840"/>
                           </a:xfrm>
                           <a:custGeom>
                             <a:avLst/>
@@ -7306,8 +7319,8 @@
                         <wps:cNvSpPr/>
                         <wps:spPr>
                           <a:xfrm>
-                            <a:off x="3435480" y="372600"/>
-                            <a:ext cx="15840" cy="160560"/>
+                            <a:off x="3435840" y="372600"/>
+                            <a:ext cx="15120" cy="160200"/>
                           </a:xfrm>
                           <a:custGeom>
                             <a:avLst/>
@@ -7347,8 +7360,8 @@
                         <wps:cNvSpPr/>
                         <wps:spPr>
                           <a:xfrm>
-                            <a:off x="3457440" y="372240"/>
-                            <a:ext cx="58320" cy="82080"/>
+                            <a:off x="3458160" y="372240"/>
+                            <a:ext cx="57960" cy="81360"/>
                           </a:xfrm>
                           <a:custGeom>
                             <a:avLst/>
@@ -7403,8 +7416,8 @@
                         <wps:cNvSpPr/>
                         <wps:spPr>
                           <a:xfrm>
-                            <a:off x="3764880" y="222840"/>
-                            <a:ext cx="97200" cy="250920"/>
+                            <a:off x="3765600" y="222840"/>
+                            <a:ext cx="96480" cy="250200"/>
                           </a:xfrm>
                           <a:custGeom>
                             <a:avLst/>
@@ -7494,8 +7507,8 @@
                         <wps:cNvSpPr/>
                         <wps:spPr>
                           <a:xfrm>
-                            <a:off x="3859560" y="366480"/>
-                            <a:ext cx="76320" cy="99720"/>
+                            <a:off x="3860280" y="366480"/>
+                            <a:ext cx="75600" cy="99000"/>
                           </a:xfrm>
                           <a:custGeom>
                             <a:avLst/>
@@ -7560,8 +7573,8 @@
                         <wps:cNvSpPr/>
                         <wps:spPr>
                           <a:xfrm>
-                            <a:off x="3944520" y="490680"/>
-                            <a:ext cx="82440" cy="10080"/>
+                            <a:off x="3945240" y="490680"/>
+                            <a:ext cx="82080" cy="9360"/>
                           </a:xfrm>
                           <a:custGeom>
                             <a:avLst/>
@@ -7606,8 +7619,8 @@
                         <wps:cNvSpPr/>
                         <wps:spPr>
                           <a:xfrm>
-                            <a:off x="4056480" y="267840"/>
-                            <a:ext cx="83880" cy="240840"/>
+                            <a:off x="4056840" y="267840"/>
+                            <a:ext cx="83160" cy="240120"/>
                           </a:xfrm>
                           <a:custGeom>
                             <a:avLst/>
@@ -7687,8 +7700,8 @@
                         <wps:cNvSpPr/>
                         <wps:spPr>
                           <a:xfrm>
-                            <a:off x="4138920" y="427320"/>
-                            <a:ext cx="45720" cy="69120"/>
+                            <a:off x="4139640" y="427320"/>
+                            <a:ext cx="45000" cy="68760"/>
                           </a:xfrm>
                           <a:custGeom>
                             <a:avLst/>
@@ -7758,8 +7771,8 @@
                         <wps:cNvSpPr/>
                         <wps:spPr>
                           <a:xfrm>
-                            <a:off x="4199760" y="394200"/>
-                            <a:ext cx="108720" cy="131400"/>
+                            <a:off x="4200480" y="394200"/>
+                            <a:ext cx="108000" cy="130680"/>
                           </a:xfrm>
                           <a:custGeom>
                             <a:avLst/>
@@ -7864,8 +7877,8 @@
                         <wps:cNvSpPr/>
                         <wps:spPr>
                           <a:xfrm>
-                            <a:off x="4329360" y="391680"/>
-                            <a:ext cx="82440" cy="117360"/>
+                            <a:off x="4330080" y="391680"/>
+                            <a:ext cx="82080" cy="117000"/>
                           </a:xfrm>
                           <a:custGeom>
                             <a:avLst/>
@@ -7946,7 +7959,7 @@
                         <wps:spPr>
                           <a:xfrm>
                             <a:off x="559440" y="33480"/>
-                            <a:ext cx="3960" cy="474840"/>
+                            <a:ext cx="3240" cy="474480"/>
                           </a:xfrm>
                           <a:custGeom>
                             <a:avLst/>
@@ -8007,7 +8020,7 @@
                         <wps:spPr>
                           <a:xfrm>
                             <a:off x="562680" y="566280"/>
-                            <a:ext cx="857880" cy="17640"/>
+                            <a:ext cx="857160" cy="17280"/>
                           </a:xfrm>
                           <a:custGeom>
                             <a:avLst/>
@@ -8093,7 +8106,7 @@
                         <wps:spPr>
                           <a:xfrm>
                             <a:off x="1549440" y="21600"/>
-                            <a:ext cx="9360" cy="490680"/>
+                            <a:ext cx="9000" cy="490320"/>
                           </a:xfrm>
                           <a:custGeom>
                             <a:avLst/>
@@ -8154,7 +8167,7 @@
                         <wps:spPr>
                           <a:xfrm>
                             <a:off x="579600" y="4320"/>
-                            <a:ext cx="924480" cy="34920"/>
+                            <a:ext cx="923760" cy="34200"/>
                           </a:xfrm>
                           <a:custGeom>
                             <a:avLst/>
@@ -8240,7 +8253,7 @@
                         <wps:spPr>
                           <a:xfrm>
                             <a:off x="1705680" y="41760"/>
-                            <a:ext cx="34920" cy="476280"/>
+                            <a:ext cx="34200" cy="475560"/>
                           </a:xfrm>
                           <a:custGeom>
                             <a:avLst/>
@@ -8316,7 +8329,7 @@
                         <wps:spPr>
                           <a:xfrm>
                             <a:off x="1708920" y="525240"/>
-                            <a:ext cx="796320" cy="16560"/>
+                            <a:ext cx="796320" cy="15840"/>
                           </a:xfrm>
                           <a:custGeom>
                             <a:avLst/>
@@ -8406,8 +8419,8 @@
                         <wps:cNvSpPr/>
                         <wps:spPr>
                           <a:xfrm>
-                            <a:off x="2496960" y="12600"/>
-                            <a:ext cx="22320" cy="493560"/>
+                            <a:off x="2497320" y="12600"/>
+                            <a:ext cx="21600" cy="492840"/>
                           </a:xfrm>
                           <a:custGeom>
                             <a:avLst/>
@@ -8483,7 +8496,7 @@
                         <wps:spPr>
                           <a:xfrm>
                             <a:off x="1705680" y="17280"/>
-                            <a:ext cx="763200" cy="10080"/>
+                            <a:ext cx="763200" cy="9360"/>
                           </a:xfrm>
                           <a:custGeom>
                             <a:avLst/>
@@ -8553,8 +8566,8 @@
                         <wps:cNvSpPr/>
                         <wps:spPr>
                           <a:xfrm>
-                            <a:off x="2696040" y="12600"/>
-                            <a:ext cx="24120" cy="530280"/>
+                            <a:off x="2696760" y="12600"/>
+                            <a:ext cx="23400" cy="529560"/>
                           </a:xfrm>
                           <a:custGeom>
                             <a:avLst/>
@@ -8619,8 +8632,8 @@
                         <wps:cNvSpPr/>
                         <wps:spPr>
                           <a:xfrm>
-                            <a:off x="2703960" y="568800"/>
-                            <a:ext cx="854640" cy="18360"/>
+                            <a:off x="2704320" y="568800"/>
+                            <a:ext cx="853920" cy="17640"/>
                           </a:xfrm>
                           <a:custGeom>
                             <a:avLst/>
@@ -8710,8 +8723,8 @@
                         <wps:cNvSpPr/>
                         <wps:spPr>
                           <a:xfrm>
-                            <a:off x="2686680" y="0"/>
-                            <a:ext cx="868680" cy="17640"/>
+                            <a:off x="2687400" y="0"/>
+                            <a:ext cx="867960" cy="17280"/>
                           </a:xfrm>
                           <a:custGeom>
                             <a:avLst/>
@@ -8791,8 +8804,8 @@
                         <wps:cNvSpPr/>
                         <wps:spPr>
                           <a:xfrm>
-                            <a:off x="3561120" y="20160"/>
-                            <a:ext cx="22320" cy="622440"/>
+                            <a:off x="3561840" y="20160"/>
+                            <a:ext cx="21600" cy="621720"/>
                           </a:xfrm>
                           <a:custGeom>
                             <a:avLst/>
@@ -8847,8 +8860,8 @@
                         <wps:cNvSpPr/>
                         <wps:spPr>
                           <a:xfrm>
-                            <a:off x="3690720" y="38160"/>
-                            <a:ext cx="19080" cy="609480"/>
+                            <a:off x="3691080" y="38160"/>
+                            <a:ext cx="18360" cy="609120"/>
                           </a:xfrm>
                           <a:custGeom>
                             <a:avLst/>
@@ -8918,8 +8931,8 @@
                         <wps:cNvSpPr/>
                         <wps:spPr>
                           <a:xfrm>
-                            <a:off x="3681000" y="612720"/>
-                            <a:ext cx="930240" cy="39240"/>
+                            <a:off x="3681720" y="612720"/>
+                            <a:ext cx="929520" cy="38880"/>
                           </a:xfrm>
                           <a:custGeom>
                             <a:avLst/>
@@ -9019,8 +9032,8 @@
                         <wps:cNvSpPr/>
                         <wps:spPr>
                           <a:xfrm>
-                            <a:off x="4586040" y="151200"/>
-                            <a:ext cx="15840" cy="450360"/>
+                            <a:off x="4586760" y="151200"/>
+                            <a:ext cx="15120" cy="449640"/>
                           </a:xfrm>
                           <a:custGeom>
                             <a:avLst/>
@@ -9070,8 +9083,8 @@
                         <wps:cNvSpPr/>
                         <wps:spPr>
                           <a:xfrm>
-                            <a:off x="3690000" y="29160"/>
-                            <a:ext cx="836280" cy="30600"/>
+                            <a:off x="3690720" y="29160"/>
+                            <a:ext cx="835560" cy="29880"/>
                           </a:xfrm>
                           <a:custGeom>
                             <a:avLst/>
@@ -9152,7 +9165,7 @@
                         <wps:spPr>
                           <a:xfrm>
                             <a:off x="59040" y="124560"/>
-                            <a:ext cx="138960" cy="259560"/>
+                            <a:ext cx="138600" cy="259200"/>
                           </a:xfrm>
                           <a:custGeom>
                             <a:avLst/>
@@ -9228,7 +9241,7 @@
                         <wps:spPr>
                           <a:xfrm>
                             <a:off x="245160" y="87480"/>
-                            <a:ext cx="151200" cy="280080"/>
+                            <a:ext cx="150480" cy="279360"/>
                           </a:xfrm>
                           <a:custGeom>
                             <a:avLst/>
@@ -9303,7 +9316,7 @@
           <mc:Fallback>
             <w:pict>
               <v:group id="shape_0" alt="officeArt object" style="position:absolute;margin-left:21.15pt;margin-top:40.55pt;width:363.1pt;height:173.75pt" coordorigin="423,811" coordsize="7262,3475">
-                <v:oval id="shape_0" path="l-2147483648,-2147483643l-2147483628,-2147483627l-2147483648,-2147483643l-2147483626,-2147483625xe" stroked="t" o:allowincell="f" style="position:absolute;left:3085;top:3479;width:0;height:152;mso-wrap-style:none;v-text-anchor:middle">
+                <v:oval id="shape_0" path="l-2147483648,-2147483643l-2147483628,-2147483627l-2147483648,-2147483643l-2147483626,-2147483625xe" stroked="t" o:allowincell="f" style="position:absolute;left:3085;top:3480;width:0;height:151;mso-wrap-style:none;v-text-anchor:middle">
                   <v:fill o:detectmouseclick="t" on="false"/>
                   <v:stroke color="#fc3142" weight="19800" joinstyle="round" endcap="round"/>
                   <w10:wrap type="topAndBottom"/>
@@ -21974,7 +21987,7 @@
     </w:r>
     <w:r>
       <w:rPr/>
-      <w:t>1</w:t>
+      <w:t>8</w:t>
     </w:r>
     <w:r>
       <w:rPr/>
@@ -31946,7 +31959,7 @@
       <w:pageBreakBefore w:val="false"/>
       <w:widowControl/>
       <w:suppressAutoHyphens w:val="false"/>
-      <w:overflowPunct w:val="false"/>
+      <w:overflowPunct w:val="true"/>
       <w:bidi w:val="0"/>
       <w:spacing w:lineRule="auto" w:line="240" w:before="0" w:after="0"/>
       <w:ind w:left="0" w:right="0" w:hanging="0"/>
@@ -32094,7 +32107,7 @@
         <w:tab w:val="right" w:pos="9020" w:leader="none"/>
       </w:tabs>
       <w:suppressAutoHyphens w:val="false"/>
-      <w:overflowPunct w:val="false"/>
+      <w:overflowPunct w:val="true"/>
       <w:bidi w:val="0"/>
       <w:spacing w:lineRule="auto" w:line="240" w:before="0" w:after="0"/>
       <w:ind w:left="0" w:right="0" w:hanging="0"/>
@@ -32138,7 +32151,7 @@
       <w:pageBreakBefore w:val="false"/>
       <w:widowControl/>
       <w:suppressAutoHyphens w:val="false"/>
-      <w:overflowPunct w:val="false"/>
+      <w:overflowPunct w:val="true"/>
       <w:bidi w:val="0"/>
       <w:spacing w:lineRule="auto" w:line="240" w:before="0" w:after="0"/>
       <w:ind w:left="0" w:right="0" w:hanging="0"/>
@@ -32181,7 +32194,7 @@
       <w:pageBreakBefore w:val="false"/>
       <w:widowControl/>
       <w:suppressAutoHyphens w:val="false"/>
-      <w:overflowPunct w:val="false"/>
+      <w:overflowPunct w:val="true"/>
       <w:bidi w:val="0"/>
       <w:spacing w:lineRule="auto" w:line="240" w:before="0" w:after="0"/>
       <w:ind w:left="0" w:right="0" w:hanging="0"/>
@@ -32232,7 +32245,7 @@
         <w:top w:val="single" w:sz="4" w:space="3" w:color="515151"/>
       </w:pBdr>
       <w:suppressAutoHyphens w:val="false"/>
-      <w:overflowPunct w:val="false"/>
+      <w:overflowPunct w:val="true"/>
       <w:bidi w:val="0"/>
       <w:spacing w:lineRule="auto" w:line="288" w:before="360" w:after="40"/>
       <w:ind w:left="0" w:right="0" w:hanging="0"/>
@@ -32276,7 +32289,7 @@
       <w:pageBreakBefore w:val="false"/>
       <w:widowControl/>
       <w:suppressAutoHyphens w:val="false"/>
-      <w:overflowPunct w:val="false"/>
+      <w:overflowPunct w:val="true"/>
       <w:bidi w:val="0"/>
       <w:spacing w:lineRule="auto" w:line="240" w:before="0" w:after="0"/>
       <w:ind w:left="0" w:right="0" w:hanging="0"/>
@@ -32319,7 +32332,7 @@
       <w:pageBreakBefore w:val="false"/>
       <w:widowControl/>
       <w:suppressAutoHyphens w:val="false"/>
-      <w:overflowPunct w:val="false"/>
+      <w:overflowPunct w:val="true"/>
       <w:bidi w:val="0"/>
       <w:spacing w:lineRule="auto" w:line="240" w:before="0" w:after="0"/>
       <w:ind w:left="0" w:right="0" w:hanging="0"/>
@@ -32362,7 +32375,7 @@
       <w:pageBreakBefore w:val="false"/>
       <w:widowControl/>
       <w:suppressAutoHyphens w:val="false"/>
-      <w:overflowPunct w:val="false"/>
+      <w:overflowPunct w:val="true"/>
       <w:bidi w:val="0"/>
       <w:spacing w:lineRule="auto" w:line="288" w:before="160" w:after="0"/>
       <w:ind w:left="0" w:right="0" w:hanging="0"/>
@@ -32405,7 +32418,7 @@
       <w:pageBreakBefore w:val="false"/>
       <w:widowControl/>
       <w:suppressAutoHyphens w:val="false"/>
-      <w:overflowPunct w:val="false"/>
+      <w:overflowPunct w:val="true"/>
       <w:bidi w:val="0"/>
       <w:spacing w:lineRule="auto" w:line="288" w:before="160" w:after="0"/>
       <w:ind w:left="0" w:right="0" w:hanging="0"/>
@@ -32449,7 +32462,7 @@
       <w:pageBreakBefore w:val="false"/>
       <w:widowControl/>
       <w:suppressAutoHyphens w:val="false"/>
-      <w:overflowPunct w:val="false"/>
+      <w:overflowPunct w:val="true"/>
       <w:bidi w:val="0"/>
       <w:spacing w:lineRule="auto" w:line="240" w:before="0" w:after="0"/>
       <w:ind w:left="0" w:right="0" w:hanging="0"/>
@@ -32497,7 +32510,7 @@
         <w:numId w:val="0"/>
       </w:numPr>
       <w:suppressAutoHyphens w:val="false"/>
-      <w:overflowPunct w:val="false"/>
+      <w:overflowPunct w:val="true"/>
       <w:bidi w:val="0"/>
       <w:spacing w:lineRule="auto" w:line="240" w:before="200" w:after="200"/>
       <w:ind w:left="0" w:right="0" w:hanging="0"/>

</xml_diff>